<commit_message>
dodane slike v dokumentaciji
</commit_message>
<xml_diff>
--- a/Dokumentacija/dokumentacijaEAI.docx
+++ b/Dokumentacija/dokumentacijaEAI.docx
@@ -6066,11 +6066,926 @@
       </w:pPr>
       <w:bookmarkStart w:id="4" w:name="_Toc170409954"/>
       <w:r>
+        <w:lastRenderedPageBreak/>
         <w:t>Mobilna aplikacija</w:t>
       </w:r>
       <w:bookmarkEnd w:id="4"/>
     </w:p>
     <w:p>
+      <w:r>
+        <w:rPr>
+          <w:noProof/>
+          <w14:ligatures w14:val="standardContextual"/>
+        </w:rPr>
+        <w:lastRenderedPageBreak/>
+        <w:drawing>
+          <wp:inline distT="0" distB="0" distL="0" distR="0" wp14:anchorId="45F05593" wp14:editId="7FEB3544">
+            <wp:extent cx="4137660" cy="8863330"/>
+            <wp:effectExtent l="0" t="0" r="0" b="0"/>
+            <wp:docPr id="308716918" name="Slika 68" descr="Slika, ki vsebuje besede besedilo, posnetek zaslona, pisava, oblikovanje&#10;&#10;Opis je samodejno ustvarjen"/>
+            <wp:cNvGraphicFramePr>
+              <a:graphicFrameLocks xmlns:a="http://schemas.openxmlformats.org/drawingml/2006/main" noChangeAspect="1"/>
+            </wp:cNvGraphicFramePr>
+            <a:graphic xmlns:a="http://schemas.openxmlformats.org/drawingml/2006/main">
+              <a:graphicData uri="http://schemas.openxmlformats.org/drawingml/2006/picture">
+                <pic:pic xmlns:pic="http://schemas.openxmlformats.org/drawingml/2006/picture">
+                  <pic:nvPicPr>
+                    <pic:cNvPr id="308716918" name="Slika 68" descr="Slika, ki vsebuje besede besedilo, posnetek zaslona, pisava, oblikovanje&#10;&#10;Opis je samodejno ustvarjen"/>
+                    <pic:cNvPicPr/>
+                  </pic:nvPicPr>
+                  <pic:blipFill>
+                    <a:blip r:embed="rId8">
+                      <a:extLst>
+                        <a:ext uri="{28A0092B-C50C-407E-A947-70E740481C1C}">
+                          <a14:useLocalDpi xmlns:a14="http://schemas.microsoft.com/office/drawing/2010/main" val="0"/>
+                        </a:ext>
+                      </a:extLst>
+                    </a:blip>
+                    <a:stretch>
+                      <a:fillRect/>
+                    </a:stretch>
+                  </pic:blipFill>
+                  <pic:spPr>
+                    <a:xfrm>
+                      <a:off x="0" y="0"/>
+                      <a:ext cx="4137660" cy="8863330"/>
+                    </a:xfrm>
+                    <a:prstGeom prst="rect">
+                      <a:avLst/>
+                    </a:prstGeom>
+                  </pic:spPr>
+                </pic:pic>
+              </a:graphicData>
+            </a:graphic>
+          </wp:inline>
+        </w:drawing>
+      </w:r>
+      <w:r>
+        <w:rPr>
+          <w:noProof/>
+          <w14:ligatures w14:val="standardContextual"/>
+        </w:rPr>
+        <w:lastRenderedPageBreak/>
+        <w:drawing>
+          <wp:inline distT="0" distB="0" distL="0" distR="0" wp14:anchorId="10169A3A" wp14:editId="6FBDC0A3">
+            <wp:extent cx="4137660" cy="8863330"/>
+            <wp:effectExtent l="0" t="0" r="0" b="0"/>
+            <wp:docPr id="538416912" name="Slika 69" descr="Slika, ki vsebuje besede besedilo, posnetek zaslona, pisava, oblikovanje&#10;&#10;Opis je samodejno ustvarjen"/>
+            <wp:cNvGraphicFramePr>
+              <a:graphicFrameLocks xmlns:a="http://schemas.openxmlformats.org/drawingml/2006/main" noChangeAspect="1"/>
+            </wp:cNvGraphicFramePr>
+            <a:graphic xmlns:a="http://schemas.openxmlformats.org/drawingml/2006/main">
+              <a:graphicData uri="http://schemas.openxmlformats.org/drawingml/2006/picture">
+                <pic:pic xmlns:pic="http://schemas.openxmlformats.org/drawingml/2006/picture">
+                  <pic:nvPicPr>
+                    <pic:cNvPr id="538416912" name="Slika 69" descr="Slika, ki vsebuje besede besedilo, posnetek zaslona, pisava, oblikovanje&#10;&#10;Opis je samodejno ustvarjen"/>
+                    <pic:cNvPicPr/>
+                  </pic:nvPicPr>
+                  <pic:blipFill>
+                    <a:blip r:embed="rId9">
+                      <a:extLst>
+                        <a:ext uri="{28A0092B-C50C-407E-A947-70E740481C1C}">
+                          <a14:useLocalDpi xmlns:a14="http://schemas.microsoft.com/office/drawing/2010/main" val="0"/>
+                        </a:ext>
+                      </a:extLst>
+                    </a:blip>
+                    <a:stretch>
+                      <a:fillRect/>
+                    </a:stretch>
+                  </pic:blipFill>
+                  <pic:spPr>
+                    <a:xfrm>
+                      <a:off x="0" y="0"/>
+                      <a:ext cx="4137660" cy="8863330"/>
+                    </a:xfrm>
+                    <a:prstGeom prst="rect">
+                      <a:avLst/>
+                    </a:prstGeom>
+                  </pic:spPr>
+                </pic:pic>
+              </a:graphicData>
+            </a:graphic>
+          </wp:inline>
+        </w:drawing>
+      </w:r>
+      <w:r>
+        <w:rPr>
+          <w:noProof/>
+          <w14:ligatures w14:val="standardContextual"/>
+        </w:rPr>
+        <w:lastRenderedPageBreak/>
+        <w:drawing>
+          <wp:inline distT="0" distB="0" distL="0" distR="0" wp14:anchorId="725E5F1C" wp14:editId="1578087B">
+            <wp:extent cx="4137660" cy="8863330"/>
+            <wp:effectExtent l="0" t="0" r="0" b="0"/>
+            <wp:docPr id="1298441441" name="Slika 70" descr="Slika, ki vsebuje besede besedilo, posnetek zaslona, pisava, številka&#10;&#10;Opis je samodejno ustvarjen"/>
+            <wp:cNvGraphicFramePr>
+              <a:graphicFrameLocks xmlns:a="http://schemas.openxmlformats.org/drawingml/2006/main" noChangeAspect="1"/>
+            </wp:cNvGraphicFramePr>
+            <a:graphic xmlns:a="http://schemas.openxmlformats.org/drawingml/2006/main">
+              <a:graphicData uri="http://schemas.openxmlformats.org/drawingml/2006/picture">
+                <pic:pic xmlns:pic="http://schemas.openxmlformats.org/drawingml/2006/picture">
+                  <pic:nvPicPr>
+                    <pic:cNvPr id="1298441441" name="Slika 70" descr="Slika, ki vsebuje besede besedilo, posnetek zaslona, pisava, številka&#10;&#10;Opis je samodejno ustvarjen"/>
+                    <pic:cNvPicPr/>
+                  </pic:nvPicPr>
+                  <pic:blipFill>
+                    <a:blip r:embed="rId10">
+                      <a:extLst>
+                        <a:ext uri="{28A0092B-C50C-407E-A947-70E740481C1C}">
+                          <a14:useLocalDpi xmlns:a14="http://schemas.microsoft.com/office/drawing/2010/main" val="0"/>
+                        </a:ext>
+                      </a:extLst>
+                    </a:blip>
+                    <a:stretch>
+                      <a:fillRect/>
+                    </a:stretch>
+                  </pic:blipFill>
+                  <pic:spPr>
+                    <a:xfrm>
+                      <a:off x="0" y="0"/>
+                      <a:ext cx="4137660" cy="8863330"/>
+                    </a:xfrm>
+                    <a:prstGeom prst="rect">
+                      <a:avLst/>
+                    </a:prstGeom>
+                  </pic:spPr>
+                </pic:pic>
+              </a:graphicData>
+            </a:graphic>
+          </wp:inline>
+        </w:drawing>
+      </w:r>
+      <w:r>
+        <w:rPr>
+          <w:noProof/>
+          <w14:ligatures w14:val="standardContextual"/>
+        </w:rPr>
+        <w:lastRenderedPageBreak/>
+        <w:drawing>
+          <wp:inline distT="0" distB="0" distL="0" distR="0" wp14:anchorId="2F437BC0" wp14:editId="32D2EA58">
+            <wp:extent cx="4137660" cy="8863330"/>
+            <wp:effectExtent l="0" t="0" r="0" b="0"/>
+            <wp:docPr id="276639922" name="Slika 71" descr="Slika, ki vsebuje besede besedilo, posnetek zaslona, pisava, oblikovanje&#10;&#10;Opis je samodejno ustvarjen"/>
+            <wp:cNvGraphicFramePr>
+              <a:graphicFrameLocks xmlns:a="http://schemas.openxmlformats.org/drawingml/2006/main" noChangeAspect="1"/>
+            </wp:cNvGraphicFramePr>
+            <a:graphic xmlns:a="http://schemas.openxmlformats.org/drawingml/2006/main">
+              <a:graphicData uri="http://schemas.openxmlformats.org/drawingml/2006/picture">
+                <pic:pic xmlns:pic="http://schemas.openxmlformats.org/drawingml/2006/picture">
+                  <pic:nvPicPr>
+                    <pic:cNvPr id="276639922" name="Slika 71" descr="Slika, ki vsebuje besede besedilo, posnetek zaslona, pisava, oblikovanje&#10;&#10;Opis je samodejno ustvarjen"/>
+                    <pic:cNvPicPr/>
+                  </pic:nvPicPr>
+                  <pic:blipFill>
+                    <a:blip r:embed="rId11">
+                      <a:extLst>
+                        <a:ext uri="{28A0092B-C50C-407E-A947-70E740481C1C}">
+                          <a14:useLocalDpi xmlns:a14="http://schemas.microsoft.com/office/drawing/2010/main" val="0"/>
+                        </a:ext>
+                      </a:extLst>
+                    </a:blip>
+                    <a:stretch>
+                      <a:fillRect/>
+                    </a:stretch>
+                  </pic:blipFill>
+                  <pic:spPr>
+                    <a:xfrm>
+                      <a:off x="0" y="0"/>
+                      <a:ext cx="4137660" cy="8863330"/>
+                    </a:xfrm>
+                    <a:prstGeom prst="rect">
+                      <a:avLst/>
+                    </a:prstGeom>
+                  </pic:spPr>
+                </pic:pic>
+              </a:graphicData>
+            </a:graphic>
+          </wp:inline>
+        </w:drawing>
+      </w:r>
+      <w:r>
+        <w:rPr>
+          <w:noProof/>
+          <w14:ligatures w14:val="standardContextual"/>
+        </w:rPr>
+        <w:lastRenderedPageBreak/>
+        <w:drawing>
+          <wp:inline distT="0" distB="0" distL="0" distR="0" wp14:anchorId="4358FFF5" wp14:editId="28CEE7C2">
+            <wp:extent cx="4137660" cy="8863330"/>
+            <wp:effectExtent l="0" t="0" r="0" b="0"/>
+            <wp:docPr id="493786012" name="Slika 72" descr="Slika, ki vsebuje besede besedilo, posnetek zaslona, pisava, številka&#10;&#10;Opis je samodejno ustvarjen"/>
+            <wp:cNvGraphicFramePr>
+              <a:graphicFrameLocks xmlns:a="http://schemas.openxmlformats.org/drawingml/2006/main" noChangeAspect="1"/>
+            </wp:cNvGraphicFramePr>
+            <a:graphic xmlns:a="http://schemas.openxmlformats.org/drawingml/2006/main">
+              <a:graphicData uri="http://schemas.openxmlformats.org/drawingml/2006/picture">
+                <pic:pic xmlns:pic="http://schemas.openxmlformats.org/drawingml/2006/picture">
+                  <pic:nvPicPr>
+                    <pic:cNvPr id="493786012" name="Slika 72" descr="Slika, ki vsebuje besede besedilo, posnetek zaslona, pisava, številka&#10;&#10;Opis je samodejno ustvarjen"/>
+                    <pic:cNvPicPr/>
+                  </pic:nvPicPr>
+                  <pic:blipFill>
+                    <a:blip r:embed="rId12">
+                      <a:extLst>
+                        <a:ext uri="{28A0092B-C50C-407E-A947-70E740481C1C}">
+                          <a14:useLocalDpi xmlns:a14="http://schemas.microsoft.com/office/drawing/2010/main" val="0"/>
+                        </a:ext>
+                      </a:extLst>
+                    </a:blip>
+                    <a:stretch>
+                      <a:fillRect/>
+                    </a:stretch>
+                  </pic:blipFill>
+                  <pic:spPr>
+                    <a:xfrm>
+                      <a:off x="0" y="0"/>
+                      <a:ext cx="4137660" cy="8863330"/>
+                    </a:xfrm>
+                    <a:prstGeom prst="rect">
+                      <a:avLst/>
+                    </a:prstGeom>
+                  </pic:spPr>
+                </pic:pic>
+              </a:graphicData>
+            </a:graphic>
+          </wp:inline>
+        </w:drawing>
+      </w:r>
+      <w:r>
+        <w:rPr>
+          <w:noProof/>
+          <w14:ligatures w14:val="standardContextual"/>
+        </w:rPr>
+        <w:lastRenderedPageBreak/>
+        <w:drawing>
+          <wp:inline distT="0" distB="0" distL="0" distR="0" wp14:anchorId="13877E16" wp14:editId="3EF25F37">
+            <wp:extent cx="4137660" cy="8863330"/>
+            <wp:effectExtent l="0" t="0" r="0" b="0"/>
+            <wp:docPr id="347437665" name="Slika 73" descr="Slika, ki vsebuje besede besedilo, posnetek zaslona, pisava, številka&#10;&#10;Opis je samodejno ustvarjen"/>
+            <wp:cNvGraphicFramePr>
+              <a:graphicFrameLocks xmlns:a="http://schemas.openxmlformats.org/drawingml/2006/main" noChangeAspect="1"/>
+            </wp:cNvGraphicFramePr>
+            <a:graphic xmlns:a="http://schemas.openxmlformats.org/drawingml/2006/main">
+              <a:graphicData uri="http://schemas.openxmlformats.org/drawingml/2006/picture">
+                <pic:pic xmlns:pic="http://schemas.openxmlformats.org/drawingml/2006/picture">
+                  <pic:nvPicPr>
+                    <pic:cNvPr id="347437665" name="Slika 73" descr="Slika, ki vsebuje besede besedilo, posnetek zaslona, pisava, številka&#10;&#10;Opis je samodejno ustvarjen"/>
+                    <pic:cNvPicPr/>
+                  </pic:nvPicPr>
+                  <pic:blipFill>
+                    <a:blip r:embed="rId13">
+                      <a:extLst>
+                        <a:ext uri="{28A0092B-C50C-407E-A947-70E740481C1C}">
+                          <a14:useLocalDpi xmlns:a14="http://schemas.microsoft.com/office/drawing/2010/main" val="0"/>
+                        </a:ext>
+                      </a:extLst>
+                    </a:blip>
+                    <a:stretch>
+                      <a:fillRect/>
+                    </a:stretch>
+                  </pic:blipFill>
+                  <pic:spPr>
+                    <a:xfrm>
+                      <a:off x="0" y="0"/>
+                      <a:ext cx="4137660" cy="8863330"/>
+                    </a:xfrm>
+                    <a:prstGeom prst="rect">
+                      <a:avLst/>
+                    </a:prstGeom>
+                  </pic:spPr>
+                </pic:pic>
+              </a:graphicData>
+            </a:graphic>
+          </wp:inline>
+        </w:drawing>
+      </w:r>
+      <w:r>
+        <w:rPr>
+          <w:noProof/>
+          <w14:ligatures w14:val="standardContextual"/>
+        </w:rPr>
+        <w:lastRenderedPageBreak/>
+        <w:drawing>
+          <wp:inline distT="0" distB="0" distL="0" distR="0" wp14:anchorId="10D2221A" wp14:editId="44936A87">
+            <wp:extent cx="4137660" cy="8863330"/>
+            <wp:effectExtent l="0" t="0" r="0" b="0"/>
+            <wp:docPr id="375741630" name="Slika 74" descr="Slika, ki vsebuje besede besedilo, posnetek zaslona, pisava, številka&#10;&#10;Opis je samodejno ustvarjen"/>
+            <wp:cNvGraphicFramePr>
+              <a:graphicFrameLocks xmlns:a="http://schemas.openxmlformats.org/drawingml/2006/main" noChangeAspect="1"/>
+            </wp:cNvGraphicFramePr>
+            <a:graphic xmlns:a="http://schemas.openxmlformats.org/drawingml/2006/main">
+              <a:graphicData uri="http://schemas.openxmlformats.org/drawingml/2006/picture">
+                <pic:pic xmlns:pic="http://schemas.openxmlformats.org/drawingml/2006/picture">
+                  <pic:nvPicPr>
+                    <pic:cNvPr id="375741630" name="Slika 74" descr="Slika, ki vsebuje besede besedilo, posnetek zaslona, pisava, številka&#10;&#10;Opis je samodejno ustvarjen"/>
+                    <pic:cNvPicPr/>
+                  </pic:nvPicPr>
+                  <pic:blipFill>
+                    <a:blip r:embed="rId14">
+                      <a:extLst>
+                        <a:ext uri="{28A0092B-C50C-407E-A947-70E740481C1C}">
+                          <a14:useLocalDpi xmlns:a14="http://schemas.microsoft.com/office/drawing/2010/main" val="0"/>
+                        </a:ext>
+                      </a:extLst>
+                    </a:blip>
+                    <a:stretch>
+                      <a:fillRect/>
+                    </a:stretch>
+                  </pic:blipFill>
+                  <pic:spPr>
+                    <a:xfrm>
+                      <a:off x="0" y="0"/>
+                      <a:ext cx="4137660" cy="8863330"/>
+                    </a:xfrm>
+                    <a:prstGeom prst="rect">
+                      <a:avLst/>
+                    </a:prstGeom>
+                  </pic:spPr>
+                </pic:pic>
+              </a:graphicData>
+            </a:graphic>
+          </wp:inline>
+        </w:drawing>
+      </w:r>
+      <w:r>
+        <w:rPr>
+          <w:noProof/>
+          <w14:ligatures w14:val="standardContextual"/>
+        </w:rPr>
+        <w:lastRenderedPageBreak/>
+        <w:drawing>
+          <wp:inline distT="0" distB="0" distL="0" distR="0" wp14:anchorId="6E14591F" wp14:editId="04F620A0">
+            <wp:extent cx="4137660" cy="8863330"/>
+            <wp:effectExtent l="0" t="0" r="0" b="0"/>
+            <wp:docPr id="1339395671" name="Slika 75" descr="Slika, ki vsebuje besede besedilo, posnetek zaslona, pisava, številka&#10;&#10;Opis je samodejno ustvarjen"/>
+            <wp:cNvGraphicFramePr>
+              <a:graphicFrameLocks xmlns:a="http://schemas.openxmlformats.org/drawingml/2006/main" noChangeAspect="1"/>
+            </wp:cNvGraphicFramePr>
+            <a:graphic xmlns:a="http://schemas.openxmlformats.org/drawingml/2006/main">
+              <a:graphicData uri="http://schemas.openxmlformats.org/drawingml/2006/picture">
+                <pic:pic xmlns:pic="http://schemas.openxmlformats.org/drawingml/2006/picture">
+                  <pic:nvPicPr>
+                    <pic:cNvPr id="1339395671" name="Slika 75" descr="Slika, ki vsebuje besede besedilo, posnetek zaslona, pisava, številka&#10;&#10;Opis je samodejno ustvarjen"/>
+                    <pic:cNvPicPr/>
+                  </pic:nvPicPr>
+                  <pic:blipFill>
+                    <a:blip r:embed="rId15">
+                      <a:extLst>
+                        <a:ext uri="{28A0092B-C50C-407E-A947-70E740481C1C}">
+                          <a14:useLocalDpi xmlns:a14="http://schemas.microsoft.com/office/drawing/2010/main" val="0"/>
+                        </a:ext>
+                      </a:extLst>
+                    </a:blip>
+                    <a:stretch>
+                      <a:fillRect/>
+                    </a:stretch>
+                  </pic:blipFill>
+                  <pic:spPr>
+                    <a:xfrm>
+                      <a:off x="0" y="0"/>
+                      <a:ext cx="4137660" cy="8863330"/>
+                    </a:xfrm>
+                    <a:prstGeom prst="rect">
+                      <a:avLst/>
+                    </a:prstGeom>
+                  </pic:spPr>
+                </pic:pic>
+              </a:graphicData>
+            </a:graphic>
+          </wp:inline>
+        </w:drawing>
+      </w:r>
+      <w:r>
+        <w:rPr>
+          <w:noProof/>
+          <w14:ligatures w14:val="standardContextual"/>
+        </w:rPr>
+        <w:lastRenderedPageBreak/>
+        <w:drawing>
+          <wp:inline distT="0" distB="0" distL="0" distR="0" wp14:anchorId="5FCDFAE2" wp14:editId="4F1CD986">
+            <wp:extent cx="4137660" cy="8863330"/>
+            <wp:effectExtent l="0" t="0" r="0" b="0"/>
+            <wp:docPr id="80708413" name="Slika 76" descr="Slika, ki vsebuje besede besedilo, posnetek zaslona, pisava, diagram&#10;&#10;Opis je samodejno ustvarjen"/>
+            <wp:cNvGraphicFramePr>
+              <a:graphicFrameLocks xmlns:a="http://schemas.openxmlformats.org/drawingml/2006/main" noChangeAspect="1"/>
+            </wp:cNvGraphicFramePr>
+            <a:graphic xmlns:a="http://schemas.openxmlformats.org/drawingml/2006/main">
+              <a:graphicData uri="http://schemas.openxmlformats.org/drawingml/2006/picture">
+                <pic:pic xmlns:pic="http://schemas.openxmlformats.org/drawingml/2006/picture">
+                  <pic:nvPicPr>
+                    <pic:cNvPr id="80708413" name="Slika 76" descr="Slika, ki vsebuje besede besedilo, posnetek zaslona, pisava, diagram&#10;&#10;Opis je samodejno ustvarjen"/>
+                    <pic:cNvPicPr/>
+                  </pic:nvPicPr>
+                  <pic:blipFill>
+                    <a:blip r:embed="rId16">
+                      <a:extLst>
+                        <a:ext uri="{28A0092B-C50C-407E-A947-70E740481C1C}">
+                          <a14:useLocalDpi xmlns:a14="http://schemas.microsoft.com/office/drawing/2010/main" val="0"/>
+                        </a:ext>
+                      </a:extLst>
+                    </a:blip>
+                    <a:stretch>
+                      <a:fillRect/>
+                    </a:stretch>
+                  </pic:blipFill>
+                  <pic:spPr>
+                    <a:xfrm>
+                      <a:off x="0" y="0"/>
+                      <a:ext cx="4137660" cy="8863330"/>
+                    </a:xfrm>
+                    <a:prstGeom prst="rect">
+                      <a:avLst/>
+                    </a:prstGeom>
+                  </pic:spPr>
+                </pic:pic>
+              </a:graphicData>
+            </a:graphic>
+          </wp:inline>
+        </w:drawing>
+      </w:r>
+      <w:r>
+        <w:rPr>
+          <w:noProof/>
+          <w14:ligatures w14:val="standardContextual"/>
+        </w:rPr>
+        <w:lastRenderedPageBreak/>
+        <w:drawing>
+          <wp:inline distT="0" distB="0" distL="0" distR="0" wp14:anchorId="182D45D4" wp14:editId="5B176EA2">
+            <wp:extent cx="4137660" cy="8863330"/>
+            <wp:effectExtent l="0" t="0" r="0" b="0"/>
+            <wp:docPr id="1361990330" name="Slika 77" descr="Slika, ki vsebuje besede besedilo, posnetek zaslona, pisava, številka&#10;&#10;Opis je samodejno ustvarjen"/>
+            <wp:cNvGraphicFramePr>
+              <a:graphicFrameLocks xmlns:a="http://schemas.openxmlformats.org/drawingml/2006/main" noChangeAspect="1"/>
+            </wp:cNvGraphicFramePr>
+            <a:graphic xmlns:a="http://schemas.openxmlformats.org/drawingml/2006/main">
+              <a:graphicData uri="http://schemas.openxmlformats.org/drawingml/2006/picture">
+                <pic:pic xmlns:pic="http://schemas.openxmlformats.org/drawingml/2006/picture">
+                  <pic:nvPicPr>
+                    <pic:cNvPr id="1361990330" name="Slika 77" descr="Slika, ki vsebuje besede besedilo, posnetek zaslona, pisava, številka&#10;&#10;Opis je samodejno ustvarjen"/>
+                    <pic:cNvPicPr/>
+                  </pic:nvPicPr>
+                  <pic:blipFill>
+                    <a:blip r:embed="rId17">
+                      <a:extLst>
+                        <a:ext uri="{28A0092B-C50C-407E-A947-70E740481C1C}">
+                          <a14:useLocalDpi xmlns:a14="http://schemas.microsoft.com/office/drawing/2010/main" val="0"/>
+                        </a:ext>
+                      </a:extLst>
+                    </a:blip>
+                    <a:stretch>
+                      <a:fillRect/>
+                    </a:stretch>
+                  </pic:blipFill>
+                  <pic:spPr>
+                    <a:xfrm>
+                      <a:off x="0" y="0"/>
+                      <a:ext cx="4137660" cy="8863330"/>
+                    </a:xfrm>
+                    <a:prstGeom prst="rect">
+                      <a:avLst/>
+                    </a:prstGeom>
+                  </pic:spPr>
+                </pic:pic>
+              </a:graphicData>
+            </a:graphic>
+          </wp:inline>
+        </w:drawing>
+      </w:r>
+      <w:r>
+        <w:rPr>
+          <w:noProof/>
+          <w14:ligatures w14:val="standardContextual"/>
+        </w:rPr>
+        <w:lastRenderedPageBreak/>
+        <w:drawing>
+          <wp:inline distT="0" distB="0" distL="0" distR="0" wp14:anchorId="6752AD38" wp14:editId="68090873">
+            <wp:extent cx="4137660" cy="8863330"/>
+            <wp:effectExtent l="0" t="0" r="0" b="0"/>
+            <wp:docPr id="261098156" name="Slika 78" descr="Slika, ki vsebuje besede besedilo, posnetek zaslona, pisava, številka&#10;&#10;Opis je samodejno ustvarjen"/>
+            <wp:cNvGraphicFramePr>
+              <a:graphicFrameLocks xmlns:a="http://schemas.openxmlformats.org/drawingml/2006/main" noChangeAspect="1"/>
+            </wp:cNvGraphicFramePr>
+            <a:graphic xmlns:a="http://schemas.openxmlformats.org/drawingml/2006/main">
+              <a:graphicData uri="http://schemas.openxmlformats.org/drawingml/2006/picture">
+                <pic:pic xmlns:pic="http://schemas.openxmlformats.org/drawingml/2006/picture">
+                  <pic:nvPicPr>
+                    <pic:cNvPr id="261098156" name="Slika 78" descr="Slika, ki vsebuje besede besedilo, posnetek zaslona, pisava, številka&#10;&#10;Opis je samodejno ustvarjen"/>
+                    <pic:cNvPicPr/>
+                  </pic:nvPicPr>
+                  <pic:blipFill>
+                    <a:blip r:embed="rId18">
+                      <a:extLst>
+                        <a:ext uri="{28A0092B-C50C-407E-A947-70E740481C1C}">
+                          <a14:useLocalDpi xmlns:a14="http://schemas.microsoft.com/office/drawing/2010/main" val="0"/>
+                        </a:ext>
+                      </a:extLst>
+                    </a:blip>
+                    <a:stretch>
+                      <a:fillRect/>
+                    </a:stretch>
+                  </pic:blipFill>
+                  <pic:spPr>
+                    <a:xfrm>
+                      <a:off x="0" y="0"/>
+                      <a:ext cx="4137660" cy="8863330"/>
+                    </a:xfrm>
+                    <a:prstGeom prst="rect">
+                      <a:avLst/>
+                    </a:prstGeom>
+                  </pic:spPr>
+                </pic:pic>
+              </a:graphicData>
+            </a:graphic>
+          </wp:inline>
+        </w:drawing>
+      </w:r>
+      <w:r>
+        <w:rPr>
+          <w:noProof/>
+          <w14:ligatures w14:val="standardContextual"/>
+        </w:rPr>
+        <w:lastRenderedPageBreak/>
+        <w:drawing>
+          <wp:inline distT="0" distB="0" distL="0" distR="0" wp14:anchorId="4861A6DB" wp14:editId="1FC19ADC">
+            <wp:extent cx="4137660" cy="8863330"/>
+            <wp:effectExtent l="0" t="0" r="0" b="0"/>
+            <wp:docPr id="1277369490" name="Slika 79" descr="Slika, ki vsebuje besede besedilo, posnetek zaslona, pisava, številka&#10;&#10;Opis je samodejno ustvarjen"/>
+            <wp:cNvGraphicFramePr>
+              <a:graphicFrameLocks xmlns:a="http://schemas.openxmlformats.org/drawingml/2006/main" noChangeAspect="1"/>
+            </wp:cNvGraphicFramePr>
+            <a:graphic xmlns:a="http://schemas.openxmlformats.org/drawingml/2006/main">
+              <a:graphicData uri="http://schemas.openxmlformats.org/drawingml/2006/picture">
+                <pic:pic xmlns:pic="http://schemas.openxmlformats.org/drawingml/2006/picture">
+                  <pic:nvPicPr>
+                    <pic:cNvPr id="1277369490" name="Slika 79" descr="Slika, ki vsebuje besede besedilo, posnetek zaslona, pisava, številka&#10;&#10;Opis je samodejno ustvarjen"/>
+                    <pic:cNvPicPr/>
+                  </pic:nvPicPr>
+                  <pic:blipFill>
+                    <a:blip r:embed="rId19">
+                      <a:extLst>
+                        <a:ext uri="{28A0092B-C50C-407E-A947-70E740481C1C}">
+                          <a14:useLocalDpi xmlns:a14="http://schemas.microsoft.com/office/drawing/2010/main" val="0"/>
+                        </a:ext>
+                      </a:extLst>
+                    </a:blip>
+                    <a:stretch>
+                      <a:fillRect/>
+                    </a:stretch>
+                  </pic:blipFill>
+                  <pic:spPr>
+                    <a:xfrm>
+                      <a:off x="0" y="0"/>
+                      <a:ext cx="4137660" cy="8863330"/>
+                    </a:xfrm>
+                    <a:prstGeom prst="rect">
+                      <a:avLst/>
+                    </a:prstGeom>
+                  </pic:spPr>
+                </pic:pic>
+              </a:graphicData>
+            </a:graphic>
+          </wp:inline>
+        </w:drawing>
+      </w:r>
+      <w:r>
+        <w:rPr>
+          <w:noProof/>
+          <w14:ligatures w14:val="standardContextual"/>
+        </w:rPr>
+        <w:lastRenderedPageBreak/>
+        <w:drawing>
+          <wp:inline distT="0" distB="0" distL="0" distR="0" wp14:anchorId="429C6E3C" wp14:editId="3324ED8A">
+            <wp:extent cx="4137660" cy="8863330"/>
+            <wp:effectExtent l="0" t="0" r="0" b="0"/>
+            <wp:docPr id="803651597" name="Slika 80" descr="Slika, ki vsebuje besede besedilo, pisava, grafični prikaz, diagram&#10;&#10;Opis je samodejno ustvarjen"/>
+            <wp:cNvGraphicFramePr>
+              <a:graphicFrameLocks xmlns:a="http://schemas.openxmlformats.org/drawingml/2006/main" noChangeAspect="1"/>
+            </wp:cNvGraphicFramePr>
+            <a:graphic xmlns:a="http://schemas.openxmlformats.org/drawingml/2006/main">
+              <a:graphicData uri="http://schemas.openxmlformats.org/drawingml/2006/picture">
+                <pic:pic xmlns:pic="http://schemas.openxmlformats.org/drawingml/2006/picture">
+                  <pic:nvPicPr>
+                    <pic:cNvPr id="803651597" name="Slika 80" descr="Slika, ki vsebuje besede besedilo, pisava, grafični prikaz, diagram&#10;&#10;Opis je samodejno ustvarjen"/>
+                    <pic:cNvPicPr/>
+                  </pic:nvPicPr>
+                  <pic:blipFill>
+                    <a:blip r:embed="rId20">
+                      <a:extLst>
+                        <a:ext uri="{28A0092B-C50C-407E-A947-70E740481C1C}">
+                          <a14:useLocalDpi xmlns:a14="http://schemas.microsoft.com/office/drawing/2010/main" val="0"/>
+                        </a:ext>
+                      </a:extLst>
+                    </a:blip>
+                    <a:stretch>
+                      <a:fillRect/>
+                    </a:stretch>
+                  </pic:blipFill>
+                  <pic:spPr>
+                    <a:xfrm>
+                      <a:off x="0" y="0"/>
+                      <a:ext cx="4137660" cy="8863330"/>
+                    </a:xfrm>
+                    <a:prstGeom prst="rect">
+                      <a:avLst/>
+                    </a:prstGeom>
+                  </pic:spPr>
+                </pic:pic>
+              </a:graphicData>
+            </a:graphic>
+          </wp:inline>
+        </w:drawing>
+      </w:r>
+      <w:r>
+        <w:rPr>
+          <w:noProof/>
+          <w14:ligatures w14:val="standardContextual"/>
+        </w:rPr>
+        <w:lastRenderedPageBreak/>
+        <w:drawing>
+          <wp:inline distT="0" distB="0" distL="0" distR="0" wp14:anchorId="7AEE7721" wp14:editId="19DBFC23">
+            <wp:extent cx="4137660" cy="8863330"/>
+            <wp:effectExtent l="0" t="0" r="0" b="0"/>
+            <wp:docPr id="1649726212" name="Slika 81" descr="Slika, ki vsebuje besede besedilo, zemljevid, posnetek zaslona, pisava&#10;&#10;Opis je samodejno ustvarjen"/>
+            <wp:cNvGraphicFramePr>
+              <a:graphicFrameLocks xmlns:a="http://schemas.openxmlformats.org/drawingml/2006/main" noChangeAspect="1"/>
+            </wp:cNvGraphicFramePr>
+            <a:graphic xmlns:a="http://schemas.openxmlformats.org/drawingml/2006/main">
+              <a:graphicData uri="http://schemas.openxmlformats.org/drawingml/2006/picture">
+                <pic:pic xmlns:pic="http://schemas.openxmlformats.org/drawingml/2006/picture">
+                  <pic:nvPicPr>
+                    <pic:cNvPr id="1649726212" name="Slika 81" descr="Slika, ki vsebuje besede besedilo, zemljevid, posnetek zaslona, pisava&#10;&#10;Opis je samodejno ustvarjen"/>
+                    <pic:cNvPicPr/>
+                  </pic:nvPicPr>
+                  <pic:blipFill>
+                    <a:blip r:embed="rId21">
+                      <a:extLst>
+                        <a:ext uri="{28A0092B-C50C-407E-A947-70E740481C1C}">
+                          <a14:useLocalDpi xmlns:a14="http://schemas.microsoft.com/office/drawing/2010/main" val="0"/>
+                        </a:ext>
+                      </a:extLst>
+                    </a:blip>
+                    <a:stretch>
+                      <a:fillRect/>
+                    </a:stretch>
+                  </pic:blipFill>
+                  <pic:spPr>
+                    <a:xfrm>
+                      <a:off x="0" y="0"/>
+                      <a:ext cx="4137660" cy="8863330"/>
+                    </a:xfrm>
+                    <a:prstGeom prst="rect">
+                      <a:avLst/>
+                    </a:prstGeom>
+                  </pic:spPr>
+                </pic:pic>
+              </a:graphicData>
+            </a:graphic>
+          </wp:inline>
+        </w:drawing>
+      </w:r>
+      <w:r>
+        <w:rPr>
+          <w:noProof/>
+          <w14:ligatures w14:val="standardContextual"/>
+        </w:rPr>
+        <w:lastRenderedPageBreak/>
+        <w:drawing>
+          <wp:inline distT="0" distB="0" distL="0" distR="0" wp14:anchorId="19DA3772" wp14:editId="7E9C1B20">
+            <wp:extent cx="4137660" cy="8863330"/>
+            <wp:effectExtent l="0" t="0" r="0" b="0"/>
+            <wp:docPr id="646600709" name="Slika 82" descr="Slika, ki vsebuje besede besedilo, posnetek zaslona, pisava, številka&#10;&#10;Opis je samodejno ustvarjen"/>
+            <wp:cNvGraphicFramePr>
+              <a:graphicFrameLocks xmlns:a="http://schemas.openxmlformats.org/drawingml/2006/main" noChangeAspect="1"/>
+            </wp:cNvGraphicFramePr>
+            <a:graphic xmlns:a="http://schemas.openxmlformats.org/drawingml/2006/main">
+              <a:graphicData uri="http://schemas.openxmlformats.org/drawingml/2006/picture">
+                <pic:pic xmlns:pic="http://schemas.openxmlformats.org/drawingml/2006/picture">
+                  <pic:nvPicPr>
+                    <pic:cNvPr id="646600709" name="Slika 82" descr="Slika, ki vsebuje besede besedilo, posnetek zaslona, pisava, številka&#10;&#10;Opis je samodejno ustvarjen"/>
+                    <pic:cNvPicPr/>
+                  </pic:nvPicPr>
+                  <pic:blipFill>
+                    <a:blip r:embed="rId22">
+                      <a:extLst>
+                        <a:ext uri="{28A0092B-C50C-407E-A947-70E740481C1C}">
+                          <a14:useLocalDpi xmlns:a14="http://schemas.microsoft.com/office/drawing/2010/main" val="0"/>
+                        </a:ext>
+                      </a:extLst>
+                    </a:blip>
+                    <a:stretch>
+                      <a:fillRect/>
+                    </a:stretch>
+                  </pic:blipFill>
+                  <pic:spPr>
+                    <a:xfrm>
+                      <a:off x="0" y="0"/>
+                      <a:ext cx="4137660" cy="8863330"/>
+                    </a:xfrm>
+                    <a:prstGeom prst="rect">
+                      <a:avLst/>
+                    </a:prstGeom>
+                  </pic:spPr>
+                </pic:pic>
+              </a:graphicData>
+            </a:graphic>
+          </wp:inline>
+        </w:drawing>
+      </w:r>
+      <w:r>
+        <w:rPr>
+          <w:noProof/>
+          <w14:ligatures w14:val="standardContextual"/>
+        </w:rPr>
+        <w:lastRenderedPageBreak/>
+        <w:drawing>
+          <wp:inline distT="0" distB="0" distL="0" distR="0" wp14:anchorId="32C7C176" wp14:editId="02C1C3F0">
+            <wp:extent cx="4137660" cy="8863330"/>
+            <wp:effectExtent l="0" t="0" r="0" b="0"/>
+            <wp:docPr id="823693793" name="Slika 83" descr="Slika, ki vsebuje besede besedilo, posnetek zaslona, pisava, številka&#10;&#10;Opis je samodejno ustvarjen"/>
+            <wp:cNvGraphicFramePr>
+              <a:graphicFrameLocks xmlns:a="http://schemas.openxmlformats.org/drawingml/2006/main" noChangeAspect="1"/>
+            </wp:cNvGraphicFramePr>
+            <a:graphic xmlns:a="http://schemas.openxmlformats.org/drawingml/2006/main">
+              <a:graphicData uri="http://schemas.openxmlformats.org/drawingml/2006/picture">
+                <pic:pic xmlns:pic="http://schemas.openxmlformats.org/drawingml/2006/picture">
+                  <pic:nvPicPr>
+                    <pic:cNvPr id="823693793" name="Slika 83" descr="Slika, ki vsebuje besede besedilo, posnetek zaslona, pisava, številka&#10;&#10;Opis je samodejno ustvarjen"/>
+                    <pic:cNvPicPr/>
+                  </pic:nvPicPr>
+                  <pic:blipFill>
+                    <a:blip r:embed="rId23">
+                      <a:extLst>
+                        <a:ext uri="{28A0092B-C50C-407E-A947-70E740481C1C}">
+                          <a14:useLocalDpi xmlns:a14="http://schemas.microsoft.com/office/drawing/2010/main" val="0"/>
+                        </a:ext>
+                      </a:extLst>
+                    </a:blip>
+                    <a:stretch>
+                      <a:fillRect/>
+                    </a:stretch>
+                  </pic:blipFill>
+                  <pic:spPr>
+                    <a:xfrm>
+                      <a:off x="0" y="0"/>
+                      <a:ext cx="4137660" cy="8863330"/>
+                    </a:xfrm>
+                    <a:prstGeom prst="rect">
+                      <a:avLst/>
+                    </a:prstGeom>
+                  </pic:spPr>
+                </pic:pic>
+              </a:graphicData>
+            </a:graphic>
+          </wp:inline>
+        </w:drawing>
+      </w:r>
+      <w:r>
+        <w:rPr>
+          <w:noProof/>
+          <w14:ligatures w14:val="standardContextual"/>
+        </w:rPr>
+        <w:lastRenderedPageBreak/>
+        <w:drawing>
+          <wp:inline distT="0" distB="0" distL="0" distR="0" wp14:anchorId="1AB8F8BF" wp14:editId="21F57DA4">
+            <wp:extent cx="4137660" cy="8863330"/>
+            <wp:effectExtent l="0" t="0" r="0" b="0"/>
+            <wp:docPr id="615522642" name="Slika 84" descr="Slika, ki vsebuje besede besedilo, posnetek zaslona, programska oprema, pisava&#10;&#10;Opis je samodejno ustvarjen"/>
+            <wp:cNvGraphicFramePr>
+              <a:graphicFrameLocks xmlns:a="http://schemas.openxmlformats.org/drawingml/2006/main" noChangeAspect="1"/>
+            </wp:cNvGraphicFramePr>
+            <a:graphic xmlns:a="http://schemas.openxmlformats.org/drawingml/2006/main">
+              <a:graphicData uri="http://schemas.openxmlformats.org/drawingml/2006/picture">
+                <pic:pic xmlns:pic="http://schemas.openxmlformats.org/drawingml/2006/picture">
+                  <pic:nvPicPr>
+                    <pic:cNvPr id="615522642" name="Slika 84" descr="Slika, ki vsebuje besede besedilo, posnetek zaslona, programska oprema, pisava&#10;&#10;Opis je samodejno ustvarjen"/>
+                    <pic:cNvPicPr/>
+                  </pic:nvPicPr>
+                  <pic:blipFill>
+                    <a:blip r:embed="rId24">
+                      <a:extLst>
+                        <a:ext uri="{28A0092B-C50C-407E-A947-70E740481C1C}">
+                          <a14:useLocalDpi xmlns:a14="http://schemas.microsoft.com/office/drawing/2010/main" val="0"/>
+                        </a:ext>
+                      </a:extLst>
+                    </a:blip>
+                    <a:stretch>
+                      <a:fillRect/>
+                    </a:stretch>
+                  </pic:blipFill>
+                  <pic:spPr>
+                    <a:xfrm>
+                      <a:off x="0" y="0"/>
+                      <a:ext cx="4137660" cy="8863330"/>
+                    </a:xfrm>
+                    <a:prstGeom prst="rect">
+                      <a:avLst/>
+                    </a:prstGeom>
+                  </pic:spPr>
+                </pic:pic>
+              </a:graphicData>
+            </a:graphic>
+          </wp:inline>
+        </w:drawing>
+      </w:r>
+      <w:r>
+        <w:rPr>
+          <w:noProof/>
+          <w14:ligatures w14:val="standardContextual"/>
+        </w:rPr>
+        <w:lastRenderedPageBreak/>
+        <w:drawing>
+          <wp:inline distT="0" distB="0" distL="0" distR="0" wp14:anchorId="04DF4731" wp14:editId="1E50A278">
+            <wp:extent cx="4137660" cy="8863330"/>
+            <wp:effectExtent l="0" t="0" r="0" b="0"/>
+            <wp:docPr id="285209527" name="Slika 85" descr="Slika, ki vsebuje besede besedilo, posnetek zaslona, pisava, številka&#10;&#10;Opis je samodejno ustvarjen"/>
+            <wp:cNvGraphicFramePr>
+              <a:graphicFrameLocks xmlns:a="http://schemas.openxmlformats.org/drawingml/2006/main" noChangeAspect="1"/>
+            </wp:cNvGraphicFramePr>
+            <a:graphic xmlns:a="http://schemas.openxmlformats.org/drawingml/2006/main">
+              <a:graphicData uri="http://schemas.openxmlformats.org/drawingml/2006/picture">
+                <pic:pic xmlns:pic="http://schemas.openxmlformats.org/drawingml/2006/picture">
+                  <pic:nvPicPr>
+                    <pic:cNvPr id="285209527" name="Slika 85" descr="Slika, ki vsebuje besede besedilo, posnetek zaslona, pisava, številka&#10;&#10;Opis je samodejno ustvarjen"/>
+                    <pic:cNvPicPr/>
+                  </pic:nvPicPr>
+                  <pic:blipFill>
+                    <a:blip r:embed="rId25">
+                      <a:extLst>
+                        <a:ext uri="{28A0092B-C50C-407E-A947-70E740481C1C}">
+                          <a14:useLocalDpi xmlns:a14="http://schemas.microsoft.com/office/drawing/2010/main" val="0"/>
+                        </a:ext>
+                      </a:extLst>
+                    </a:blip>
+                    <a:stretch>
+                      <a:fillRect/>
+                    </a:stretch>
+                  </pic:blipFill>
+                  <pic:spPr>
+                    <a:xfrm>
+                      <a:off x="0" y="0"/>
+                      <a:ext cx="4137660" cy="8863330"/>
+                    </a:xfrm>
+                    <a:prstGeom prst="rect">
+                      <a:avLst/>
+                    </a:prstGeom>
+                  </pic:spPr>
+                </pic:pic>
+              </a:graphicData>
+            </a:graphic>
+          </wp:inline>
+        </w:drawing>
+      </w:r>
+      <w:r>
+        <w:rPr>
+          <w:noProof/>
+          <w14:ligatures w14:val="standardContextual"/>
+        </w:rPr>
+        <w:lastRenderedPageBreak/>
+        <w:drawing>
+          <wp:inline distT="0" distB="0" distL="0" distR="0" wp14:anchorId="326F117D" wp14:editId="62886FB0">
+            <wp:extent cx="4137660" cy="8863330"/>
+            <wp:effectExtent l="0" t="0" r="0" b="0"/>
+            <wp:docPr id="1087310309" name="Slika 86" descr="Slika, ki vsebuje besede besedilo, posnetek zaslona, pisava, programska oprema&#10;&#10;Opis je samodejno ustvarjen"/>
+            <wp:cNvGraphicFramePr>
+              <a:graphicFrameLocks xmlns:a="http://schemas.openxmlformats.org/drawingml/2006/main" noChangeAspect="1"/>
+            </wp:cNvGraphicFramePr>
+            <a:graphic xmlns:a="http://schemas.openxmlformats.org/drawingml/2006/main">
+              <a:graphicData uri="http://schemas.openxmlformats.org/drawingml/2006/picture">
+                <pic:pic xmlns:pic="http://schemas.openxmlformats.org/drawingml/2006/picture">
+                  <pic:nvPicPr>
+                    <pic:cNvPr id="1087310309" name="Slika 86" descr="Slika, ki vsebuje besede besedilo, posnetek zaslona, pisava, programska oprema&#10;&#10;Opis je samodejno ustvarjen"/>
+                    <pic:cNvPicPr/>
+                  </pic:nvPicPr>
+                  <pic:blipFill>
+                    <a:blip r:embed="rId26">
+                      <a:extLst>
+                        <a:ext uri="{28A0092B-C50C-407E-A947-70E740481C1C}">
+                          <a14:useLocalDpi xmlns:a14="http://schemas.microsoft.com/office/drawing/2010/main" val="0"/>
+                        </a:ext>
+                      </a:extLst>
+                    </a:blip>
+                    <a:stretch>
+                      <a:fillRect/>
+                    </a:stretch>
+                  </pic:blipFill>
+                  <pic:spPr>
+                    <a:xfrm>
+                      <a:off x="0" y="0"/>
+                      <a:ext cx="4137660" cy="8863330"/>
+                    </a:xfrm>
+                    <a:prstGeom prst="rect">
+                      <a:avLst/>
+                    </a:prstGeom>
+                  </pic:spPr>
+                </pic:pic>
+              </a:graphicData>
+            </a:graphic>
+          </wp:inline>
+        </w:drawing>
+      </w:r>
+    </w:p>
+    <w:p>
       <w:pPr>
         <w:rPr>
           <w:sz w:val="24"/>
@@ -6095,7 +7010,6 @@
       </w:pPr>
       <w:bookmarkStart w:id="6" w:name="_Toc170409956"/>
       <w:r>
-        <w:lastRenderedPageBreak/>
         <w:t xml:space="preserve">Uporabniški priročnik za uporabo administrativne plošče aplikacije </w:t>
       </w:r>
       <w:proofErr w:type="spellStart"/>
@@ -6183,7 +7097,7 @@
         </w:rPr>
         <w:t xml:space="preserve"> </w:t>
       </w:r>
-      <w:hyperlink r:id="rId8" w:history="1">
+      <w:hyperlink r:id="rId27" w:history="1">
         <w:r>
           <w:rPr>
             <w:rStyle w:val="Hiperpovezava"/>
@@ -6267,7 +7181,7 @@
         </w:rPr>
         <w:t xml:space="preserve">: </w:t>
       </w:r>
-      <w:hyperlink r:id="rId9" w:history="1">
+      <w:hyperlink r:id="rId28" w:history="1">
         <w:r>
           <w:rPr>
             <w:rStyle w:val="Hiperpovezava"/>
@@ -6436,7 +7350,7 @@
           </mc:Choice>
           <mc:Fallback>
             <w:pict>
-              <v:shapetype w14:anchorId="76529D60" id="_x0000_t13" coordsize="21600,21600" o:spt="13" adj="16200,5400" path="m@0,l@0@1,0@1,0@2@0@2@0,21600,21600,10800xe">
+              <v:shapetype w14:anchorId="17089572" id="_x0000_t13" coordsize="21600,21600" o:spt="13" adj="16200,5400" path="m@0,l@0@1,0@1,0@2@0@2@0,21600,21600,10800xe">
                 <v:stroke joinstyle="miter"/>
                 <v:formulas>
                   <v:f eqn="val #0"/>
@@ -6540,7 +7454,7 @@
           </mc:Choice>
           <mc:Fallback>
             <w:pict>
-              <v:shape w14:anchorId="07F58323" id="Puščica: desno 65" o:spid="_x0000_s1026" type="#_x0000_t13" style="position:absolute;margin-left:162pt;margin-top:98.95pt;width:23.5pt;height:10.25pt;z-index:251663360;visibility:visible;mso-wrap-style:square;mso-width-percent:0;mso-height-percent:0;mso-wrap-distance-left:9pt;mso-wrap-distance-top:0;mso-wrap-distance-right:9pt;mso-wrap-distance-bottom:0;mso-position-horizontal:absolute;mso-position-horizontal-relative:text;mso-position-vertical:absolute;mso-position-vertical-relative:text;mso-width-percent:0;mso-height-percent:0;mso-width-relative:margin;mso-height-relative:margin;v-text-anchor:middle" o:gfxdata="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" adj="16889" fillcolor="red" strokecolor="#c00000" strokeweight="1pt">
+              <v:shape w14:anchorId="3CF5117B" id="Puščica: desno 65" o:spid="_x0000_s1026" type="#_x0000_t13" style="position:absolute;margin-left:162pt;margin-top:98.95pt;width:23.5pt;height:10.25pt;z-index:251663360;visibility:visible;mso-wrap-style:square;mso-width-percent:0;mso-height-percent:0;mso-wrap-distance-left:9pt;mso-wrap-distance-top:0;mso-wrap-distance-right:9pt;mso-wrap-distance-bottom:0;mso-position-horizontal:absolute;mso-position-horizontal-relative:text;mso-position-vertical:absolute;mso-position-vertical-relative:text;mso-width-percent:0;mso-height-percent:0;mso-width-relative:margin;mso-height-relative:margin;v-text-anchor:middle" o:gfxdata="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" adj="16889" fillcolor="red" strokecolor="#c00000" strokeweight="1pt">
                 <v:path arrowok="t"/>
               </v:shape>
             </w:pict>
@@ -6628,7 +7542,7 @@
           </mc:Choice>
           <mc:Fallback>
             <w:pict>
-              <v:oval w14:anchorId="6E8D34FD" id="Elipsa 63" o:spid="_x0000_s1026" style="position:absolute;margin-left:192.65pt;margin-top:140.35pt;width:142.45pt;height:21.45pt;z-index:251659264;visibility:visible;mso-wrap-style:square;mso-width-percent:0;mso-height-percent:0;mso-wrap-distance-left:9pt;mso-wrap-distance-top:0;mso-wrap-distance-right:9pt;mso-wrap-distance-bottom:0;mso-position-horizontal:absolute;mso-position-horizontal-relative:text;mso-position-vertical:absolute;mso-position-vertical-relative:text;mso-width-percent:0;mso-height-percent:0;mso-width-relative:page;mso-height-relative:page;v-text-anchor:middle" o:gfxdata="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" filled="f" strokecolor="red" strokeweight="1.5pt">
+              <v:oval w14:anchorId="7AE046B3" id="Elipsa 63" o:spid="_x0000_s1026" style="position:absolute;margin-left:192.65pt;margin-top:140.35pt;width:142.45pt;height:21.45pt;z-index:251659264;visibility:visible;mso-wrap-style:square;mso-width-percent:0;mso-height-percent:0;mso-wrap-distance-left:9pt;mso-wrap-distance-top:0;mso-wrap-distance-right:9pt;mso-wrap-distance-bottom:0;mso-position-horizontal:absolute;mso-position-horizontal-relative:text;mso-position-vertical:absolute;mso-position-vertical-relative:text;mso-width-percent:0;mso-height-percent:0;mso-width-relative:page;mso-height-relative:page;v-text-anchor:middle" o:gfxdata="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" filled="f" strokecolor="red" strokeweight="1.5pt">
                 <v:path arrowok="t"/>
               </v:oval>
             </w:pict>
@@ -6657,7 +7571,7 @@
                     <pic:cNvPicPr/>
                   </pic:nvPicPr>
                   <pic:blipFill>
-                    <a:blip r:embed="rId10"/>
+                    <a:blip r:embed="rId29"/>
                     <a:stretch>
                       <a:fillRect/>
                     </a:stretch>
@@ -6893,7 +7807,7 @@
           </mc:Choice>
           <mc:Fallback>
             <w:pict>
-              <v:oval w14:anchorId="51E04C8B" id="Elipsa 61" o:spid="_x0000_s1026" style="position:absolute;margin-left:307.5pt;margin-top:20.7pt;width:37.3pt;height:21.45pt;z-index:251665408;visibility:visible;mso-wrap-style:square;mso-width-percent:0;mso-height-percent:0;mso-wrap-distance-left:9pt;mso-wrap-distance-top:0;mso-wrap-distance-right:9pt;mso-wrap-distance-bottom:0;mso-position-horizontal:absolute;mso-position-horizontal-relative:text;mso-position-vertical:absolute;mso-position-vertical-relative:text;mso-width-percent:0;mso-height-percent:0;mso-width-relative:margin;mso-height-relative:page;v-text-anchor:middle" o:gfxdata="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" filled="f" strokecolor="red" strokeweight="1.5pt">
+              <v:oval w14:anchorId="143AA31C" id="Elipsa 61" o:spid="_x0000_s1026" style="position:absolute;margin-left:307.5pt;margin-top:20.7pt;width:37.3pt;height:21.45pt;z-index:251665408;visibility:visible;mso-wrap-style:square;mso-width-percent:0;mso-height-percent:0;mso-wrap-distance-left:9pt;mso-wrap-distance-top:0;mso-wrap-distance-right:9pt;mso-wrap-distance-bottom:0;mso-position-horizontal:absolute;mso-position-horizontal-relative:text;mso-position-vertical:absolute;mso-position-vertical-relative:text;mso-width-percent:0;mso-height-percent:0;mso-width-relative:margin;mso-height-relative:page;v-text-anchor:middle" o:gfxdata="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" filled="f" strokecolor="red" strokeweight="1.5pt">
                 <v:path arrowok="t"/>
               </v:oval>
             </w:pict>
@@ -6981,7 +7895,7 @@
           </mc:Choice>
           <mc:Fallback>
             <w:pict>
-              <v:oval w14:anchorId="1FC12959" id="Elipsa 59" o:spid="_x0000_s1026" style="position:absolute;margin-left:33.1pt;margin-top:19.5pt;width:68.95pt;height:21.4pt;z-index:251666432;visibility:visible;mso-wrap-style:square;mso-width-percent:0;mso-height-percent:0;mso-wrap-distance-left:9pt;mso-wrap-distance-top:0;mso-wrap-distance-right:9pt;mso-wrap-distance-bottom:0;mso-position-horizontal:absolute;mso-position-horizontal-relative:text;mso-position-vertical:absolute;mso-position-vertical-relative:text;mso-width-percent:0;mso-height-percent:0;mso-width-relative:margin;mso-height-relative:page;v-text-anchor:middle" o:gfxdata="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" filled="f" strokecolor="red" strokeweight="1.5pt">
+              <v:oval w14:anchorId="4D72573D" id="Elipsa 59" o:spid="_x0000_s1026" style="position:absolute;margin-left:33.1pt;margin-top:19.5pt;width:68.95pt;height:21.4pt;z-index:251666432;visibility:visible;mso-wrap-style:square;mso-width-percent:0;mso-height-percent:0;mso-wrap-distance-left:9pt;mso-wrap-distance-top:0;mso-wrap-distance-right:9pt;mso-wrap-distance-bottom:0;mso-position-horizontal:absolute;mso-position-horizontal-relative:text;mso-position-vertical:absolute;mso-position-vertical-relative:text;mso-width-percent:0;mso-height-percent:0;mso-width-relative:margin;mso-height-relative:page;v-text-anchor:middle" o:gfxdata="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" filled="f" strokecolor="red" strokeweight="1.5pt">
                 <v:path arrowok="t"/>
               </v:oval>
             </w:pict>
@@ -7004,6 +7918,7 @@
           <w:sz w:val="24"/>
           <w:szCs w:val="24"/>
         </w:rPr>
+        <w:lastRenderedPageBreak/>
         <w:drawing>
           <wp:inline distT="0" distB="0" distL="0" distR="0" wp14:anchorId="7F4799BA" wp14:editId="78E171D9">
             <wp:extent cx="5760720" cy="391795"/>
@@ -7020,7 +7935,7 @@
                     <pic:cNvPicPr/>
                   </pic:nvPicPr>
                   <pic:blipFill>
-                    <a:blip r:embed="rId11"/>
+                    <a:blip r:embed="rId30"/>
                     <a:stretch>
                       <a:fillRect/>
                     </a:stretch>
@@ -7098,7 +8013,6 @@
           <w:sz w:val="24"/>
           <w:szCs w:val="24"/>
         </w:rPr>
-        <w:lastRenderedPageBreak/>
         <w:drawing>
           <wp:inline distT="0" distB="0" distL="0" distR="0" wp14:anchorId="7BD986A4" wp14:editId="630F48AC">
             <wp:extent cx="5760720" cy="464185"/>
@@ -7115,7 +8029,7 @@
                     <pic:cNvPicPr/>
                   </pic:nvPicPr>
                   <pic:blipFill>
-                    <a:blip r:embed="rId12"/>
+                    <a:blip r:embed="rId31"/>
                     <a:stretch>
                       <a:fillRect/>
                     </a:stretch>
@@ -7230,7 +8144,7 @@
           </mc:Choice>
           <mc:Fallback>
             <w:pict>
-              <v:oval w14:anchorId="0BF951E0" id="Elipsa 57" o:spid="_x0000_s1026" style="position:absolute;margin-left:461.4pt;margin-top:21.75pt;width:29.9pt;height:22.45pt;z-index:251661312;visibility:visible;mso-wrap-style:square;mso-width-percent:0;mso-height-percent:0;mso-wrap-distance-left:9pt;mso-wrap-distance-top:0;mso-wrap-distance-right:9pt;mso-wrap-distance-bottom:0;mso-position-horizontal:absolute;mso-position-horizontal-relative:text;mso-position-vertical:absolute;mso-position-vertical-relative:text;mso-width-percent:0;mso-height-percent:0;mso-width-relative:margin;mso-height-relative:margin;v-text-anchor:middle" o:gfxdata="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" filled="f" strokecolor="red" strokeweight="1.5pt">
+              <v:oval w14:anchorId="36D28E77" id="Elipsa 57" o:spid="_x0000_s1026" style="position:absolute;margin-left:461.4pt;margin-top:21.75pt;width:29.9pt;height:22.45pt;z-index:251661312;visibility:visible;mso-wrap-style:square;mso-width-percent:0;mso-height-percent:0;mso-wrap-distance-left:9pt;mso-wrap-distance-top:0;mso-wrap-distance-right:9pt;mso-wrap-distance-bottom:0;mso-position-horizontal:absolute;mso-position-horizontal-relative:text;mso-position-vertical:absolute;mso-position-vertical-relative:text;mso-width-percent:0;mso-height-percent:0;mso-width-relative:margin;mso-height-relative:margin;v-text-anchor:middle" o:gfxdata="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" filled="f" strokecolor="red" strokeweight="1.5pt">
                 <v:path arrowok="t"/>
               </v:oval>
             </w:pict>
@@ -7276,7 +8190,7 @@
                     <pic:cNvPicPr/>
                   </pic:nvPicPr>
                   <pic:blipFill>
-                    <a:blip r:embed="rId13"/>
+                    <a:blip r:embed="rId32"/>
                     <a:stretch>
                       <a:fillRect/>
                     </a:stretch>
@@ -7512,7 +8426,7 @@
           </mc:Choice>
           <mc:Fallback>
             <w:pict>
-              <v:oval w14:anchorId="532EB887" id="Elipsa 55" o:spid="_x0000_s1026" style="position:absolute;margin-left:345.3pt;margin-top:.7pt;width:52.6pt;height:21.45pt;z-index:251664384;visibility:visible;mso-wrap-style:square;mso-width-percent:0;mso-height-percent:0;mso-wrap-distance-left:9pt;mso-wrap-distance-top:0;mso-wrap-distance-right:9pt;mso-wrap-distance-bottom:0;mso-position-horizontal:absolute;mso-position-horizontal-relative:text;mso-position-vertical:absolute;mso-position-vertical-relative:text;mso-width-percent:0;mso-height-percent:0;mso-width-relative:margin;mso-height-relative:page;v-text-anchor:middle" o:gfxdata="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" filled="f" strokecolor="red" strokeweight="1.5pt">
+              <v:oval w14:anchorId="607CBDE9" id="Elipsa 55" o:spid="_x0000_s1026" style="position:absolute;margin-left:345.3pt;margin-top:.7pt;width:52.6pt;height:21.45pt;z-index:251664384;visibility:visible;mso-wrap-style:square;mso-width-percent:0;mso-height-percent:0;mso-wrap-distance-left:9pt;mso-wrap-distance-top:0;mso-wrap-distance-right:9pt;mso-wrap-distance-bottom:0;mso-position-horizontal:absolute;mso-position-horizontal-relative:text;mso-position-vertical:absolute;mso-position-vertical-relative:text;mso-width-percent:0;mso-height-percent:0;mso-width-relative:margin;mso-height-relative:page;v-text-anchor:middle" o:gfxdata="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" filled="f" strokecolor="red" strokeweight="1.5pt">
                 <v:path arrowok="t"/>
               </v:oval>
             </w:pict>
@@ -7541,7 +8455,7 @@
                     <pic:cNvPicPr/>
                   </pic:nvPicPr>
                   <pic:blipFill>
-                    <a:blip r:embed="rId14"/>
+                    <a:blip r:embed="rId33"/>
                     <a:stretch>
                       <a:fillRect/>
                     </a:stretch>
@@ -7640,7 +8554,7 @@
                     <pic:cNvPicPr/>
                   </pic:nvPicPr>
                   <pic:blipFill>
-                    <a:blip r:embed="rId15"/>
+                    <a:blip r:embed="rId34"/>
                     <a:stretch>
                       <a:fillRect/>
                     </a:stretch>
@@ -7731,6 +8645,7 @@
           <w:sz w:val="24"/>
           <w:szCs w:val="24"/>
         </w:rPr>
+        <w:lastRenderedPageBreak/>
         <w:t>Prijavite se v administratorsko ploščo.</w:t>
       </w:r>
     </w:p>
@@ -7826,7 +8741,6 @@
         <w:rPr>
           <w:noProof/>
         </w:rPr>
-        <w:lastRenderedPageBreak/>
         <mc:AlternateContent>
           <mc:Choice Requires="wps">
             <w:drawing>
@@ -7904,7 +8818,7 @@
           </mc:Choice>
           <mc:Fallback>
             <w:pict>
-              <v:oval w14:anchorId="5D6EAC3D" id="Elipsa 53" o:spid="_x0000_s1026" style="position:absolute;margin-left:364.1pt;margin-top:5.95pt;width:52.6pt;height:21.45pt;z-index:251660288;visibility:visible;mso-wrap-style:square;mso-width-percent:0;mso-height-percent:0;mso-wrap-distance-left:9pt;mso-wrap-distance-top:0;mso-wrap-distance-right:9pt;mso-wrap-distance-bottom:0;mso-position-horizontal:absolute;mso-position-horizontal-relative:text;mso-position-vertical:absolute;mso-position-vertical-relative:text;mso-width-percent:0;mso-height-percent:0;mso-width-relative:margin;mso-height-relative:page;v-text-anchor:middle" o:gfxdata="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" filled="f" strokecolor="red" strokeweight="1.5pt">
+              <v:oval w14:anchorId="7A30314E" id="Elipsa 53" o:spid="_x0000_s1026" style="position:absolute;margin-left:364.1pt;margin-top:5.95pt;width:52.6pt;height:21.45pt;z-index:251660288;visibility:visible;mso-wrap-style:square;mso-width-percent:0;mso-height-percent:0;mso-wrap-distance-left:9pt;mso-wrap-distance-top:0;mso-wrap-distance-right:9pt;mso-wrap-distance-bottom:0;mso-position-horizontal:absolute;mso-position-horizontal-relative:text;mso-position-vertical:absolute;mso-position-vertical-relative:text;mso-width-percent:0;mso-height-percent:0;mso-width-relative:margin;mso-height-relative:page;v-text-anchor:middle" o:gfxdata="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" filled="f" strokecolor="red" strokeweight="1.5pt">
                 <v:path arrowok="t"/>
               </v:oval>
             </w:pict>
@@ -7933,7 +8847,7 @@
                     <pic:cNvPicPr/>
                   </pic:nvPicPr>
                   <pic:blipFill rotWithShape="1">
-                    <a:blip r:embed="rId15"/>
+                    <a:blip r:embed="rId34"/>
                     <a:srcRect t="73076"/>
                     <a:stretch/>
                   </pic:blipFill>
@@ -8126,7 +9040,7 @@
           </mc:Choice>
           <mc:Fallback>
             <w:pict>
-              <v:oval w14:anchorId="0BD427C0" id="Elipsa 51" o:spid="_x0000_s1026" style="position:absolute;margin-left:335.85pt;margin-top:61.6pt;width:52.6pt;height:21.45pt;z-index:251668480;visibility:visible;mso-wrap-style:square;mso-width-percent:0;mso-height-percent:0;mso-wrap-distance-left:9pt;mso-wrap-distance-top:0;mso-wrap-distance-right:9pt;mso-wrap-distance-bottom:0;mso-position-horizontal:absolute;mso-position-horizontal-relative:text;mso-position-vertical:absolute;mso-position-vertical-relative:text;mso-width-percent:0;mso-height-percent:0;mso-width-relative:margin;mso-height-relative:page;v-text-anchor:middle" o:gfxdata="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" filled="f" strokecolor="red" strokeweight="1.5pt">
+              <v:oval w14:anchorId="33807BC2" id="Elipsa 51" o:spid="_x0000_s1026" style="position:absolute;margin-left:335.85pt;margin-top:61.6pt;width:52.6pt;height:21.45pt;z-index:251668480;visibility:visible;mso-wrap-style:square;mso-width-percent:0;mso-height-percent:0;mso-wrap-distance-left:9pt;mso-wrap-distance-top:0;mso-wrap-distance-right:9pt;mso-wrap-distance-bottom:0;mso-position-horizontal:absolute;mso-position-horizontal-relative:text;mso-position-vertical:absolute;mso-position-vertical-relative:text;mso-width-percent:0;mso-height-percent:0;mso-width-relative:margin;mso-height-relative:page;v-text-anchor:middle" o:gfxdata="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" filled="f" strokecolor="red" strokeweight="1.5pt">
                 <v:path arrowok="t"/>
               </v:oval>
             </w:pict>
@@ -8155,7 +9069,7 @@
                     <pic:cNvPicPr/>
                   </pic:nvPicPr>
                   <pic:blipFill>
-                    <a:blip r:embed="rId16"/>
+                    <a:blip r:embed="rId35"/>
                     <a:stretch>
                       <a:fillRect/>
                     </a:stretch>
@@ -8393,7 +9307,7 @@
           </mc:Choice>
           <mc:Fallback>
             <w:pict>
-              <v:oval w14:anchorId="0D43D425" id="Elipsa 49" o:spid="_x0000_s1026" style="position:absolute;margin-left:392.8pt;margin-top:.5pt;width:52.6pt;height:21.45pt;z-index:251667456;visibility:visible;mso-wrap-style:square;mso-width-percent:0;mso-height-percent:0;mso-wrap-distance-left:9pt;mso-wrap-distance-top:0;mso-wrap-distance-right:9pt;mso-wrap-distance-bottom:0;mso-position-horizontal:absolute;mso-position-horizontal-relative:text;mso-position-vertical:absolute;mso-position-vertical-relative:text;mso-width-percent:0;mso-height-percent:0;mso-width-relative:margin;mso-height-relative:page;v-text-anchor:middle" o:gfxdata="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" filled="f" strokecolor="red" strokeweight="1.5pt">
+              <v:oval w14:anchorId="3BD868AB" id="Elipsa 49" o:spid="_x0000_s1026" style="position:absolute;margin-left:392.8pt;margin-top:.5pt;width:52.6pt;height:21.45pt;z-index:251667456;visibility:visible;mso-wrap-style:square;mso-width-percent:0;mso-height-percent:0;mso-wrap-distance-left:9pt;mso-wrap-distance-top:0;mso-wrap-distance-right:9pt;mso-wrap-distance-bottom:0;mso-position-horizontal:absolute;mso-position-horizontal-relative:text;mso-position-vertical:absolute;mso-position-vertical-relative:text;mso-width-percent:0;mso-height-percent:0;mso-width-relative:margin;mso-height-relative:page;v-text-anchor:middle" o:gfxdata="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" filled="f" strokecolor="red" strokeweight="1.5pt">
                 <v:path arrowok="t"/>
               </v:oval>
             </w:pict>
@@ -8422,7 +9336,7 @@
                     <pic:cNvPicPr/>
                   </pic:nvPicPr>
                   <pic:blipFill>
-                    <a:blip r:embed="rId17"/>
+                    <a:blip r:embed="rId36"/>
                     <a:stretch>
                       <a:fillRect/>
                     </a:stretch>
@@ -8479,6 +9393,7 @@
           <w:sz w:val="24"/>
           <w:szCs w:val="24"/>
         </w:rPr>
+        <w:lastRenderedPageBreak/>
         <w:drawing>
           <wp:inline distT="0" distB="0" distL="0" distR="0" wp14:anchorId="58345563" wp14:editId="6ABC9FA3">
             <wp:extent cx="5760720" cy="2282825"/>
@@ -8495,7 +9410,7 @@
                     <pic:cNvPicPr/>
                   </pic:nvPicPr>
                   <pic:blipFill>
-                    <a:blip r:embed="rId18"/>
+                    <a:blip r:embed="rId37"/>
                     <a:stretch>
                       <a:fillRect/>
                     </a:stretch>
@@ -8555,7 +9470,6 @@
           <w:sz w:val="24"/>
           <w:szCs w:val="24"/>
         </w:rPr>
-        <w:lastRenderedPageBreak/>
         <w:t xml:space="preserve">Za dodajanje oznak vpišite oznako in kliknite tipko Enter. Oznake se bodo prikazale pod vnosnim poljem. </w:t>
       </w:r>
     </w:p>
@@ -8590,7 +9504,7 @@
                     <pic:cNvPicPr/>
                   </pic:nvPicPr>
                   <pic:blipFill>
-                    <a:blip r:embed="rId19"/>
+                    <a:blip r:embed="rId38"/>
                     <a:stretch>
                       <a:fillRect/>
                     </a:stretch>
@@ -8663,7 +9577,7 @@
                     <pic:cNvPicPr/>
                   </pic:nvPicPr>
                   <pic:blipFill>
-                    <a:blip r:embed="rId20"/>
+                    <a:blip r:embed="rId39"/>
                     <a:stretch>
                       <a:fillRect/>
                     </a:stretch>
@@ -8862,7 +9776,7 @@
           </mc:Choice>
           <mc:Fallback>
             <w:pict>
-              <v:oval w14:anchorId="2940CA3B" id="Elipsa 47" o:spid="_x0000_s1026" style="position:absolute;margin-left:209.45pt;margin-top:24.15pt;width:65.35pt;height:21.45pt;z-index:251669504;visibility:visible;mso-wrap-style:square;mso-width-percent:0;mso-height-percent:0;mso-wrap-distance-left:9pt;mso-wrap-distance-top:0;mso-wrap-distance-right:9pt;mso-wrap-distance-bottom:0;mso-position-horizontal:absolute;mso-position-horizontal-relative:text;mso-position-vertical:absolute;mso-position-vertical-relative:text;mso-width-percent:0;mso-height-percent:0;mso-width-relative:margin;mso-height-relative:page;v-text-anchor:middle" o:gfxdata="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" filled="f" strokecolor="red" strokeweight="1.5pt">
+              <v:oval w14:anchorId="47322C74" id="Elipsa 47" o:spid="_x0000_s1026" style="position:absolute;margin-left:209.45pt;margin-top:24.15pt;width:65.35pt;height:21.45pt;z-index:251669504;visibility:visible;mso-wrap-style:square;mso-width-percent:0;mso-height-percent:0;mso-wrap-distance-left:9pt;mso-wrap-distance-top:0;mso-wrap-distance-right:9pt;mso-wrap-distance-bottom:0;mso-position-horizontal:absolute;mso-position-horizontal-relative:text;mso-position-vertical:absolute;mso-position-vertical-relative:text;mso-width-percent:0;mso-height-percent:0;mso-width-relative:margin;mso-height-relative:page;v-text-anchor:middle" o:gfxdata="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" filled="f" strokecolor="red" strokeweight="1.5pt">
                 <v:path arrowok="t"/>
               </v:oval>
             </w:pict>
@@ -8891,7 +9805,7 @@
                     <pic:cNvPicPr/>
                   </pic:nvPicPr>
                   <pic:blipFill>
-                    <a:blip r:embed="rId21"/>
+                    <a:blip r:embed="rId40"/>
                     <a:stretch>
                       <a:fillRect/>
                     </a:stretch>
@@ -8937,6 +9851,7 @@
           <w:sz w:val="24"/>
           <w:szCs w:val="24"/>
         </w:rPr>
+        <w:lastRenderedPageBreak/>
         <w:t>Ta bo naslov pretvoril v koordinate, ki se prikažejo pod gumbom. Če se ne prikažejo, pomeni, da iskan naslov ne obstaja.</w:t>
       </w:r>
     </w:p>
@@ -9041,7 +9956,7 @@
           </mc:Choice>
           <mc:Fallback>
             <w:pict>
-              <v:oval w14:anchorId="69BED255" id="Elipsa 45" o:spid="_x0000_s1026" style="position:absolute;margin-left:127.8pt;margin-top:40.5pt;width:127.65pt;height:17.3pt;z-index:251670528;visibility:visible;mso-wrap-style:square;mso-width-percent:0;mso-height-percent:0;mso-wrap-distance-left:9pt;mso-wrap-distance-top:0;mso-wrap-distance-right:9pt;mso-wrap-distance-bottom:0;mso-position-horizontal:absolute;mso-position-horizontal-relative:text;mso-position-vertical:absolute;mso-position-vertical-relative:text;mso-width-percent:0;mso-height-percent:0;mso-width-relative:margin;mso-height-relative:margin;v-text-anchor:middle" o:gfxdata="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" filled="f" strokecolor="red" strokeweight="1.5pt">
+              <v:oval w14:anchorId="7B9F236F" id="Elipsa 45" o:spid="_x0000_s1026" style="position:absolute;margin-left:127.8pt;margin-top:40.5pt;width:127.65pt;height:17.3pt;z-index:251670528;visibility:visible;mso-wrap-style:square;mso-width-percent:0;mso-height-percent:0;mso-wrap-distance-left:9pt;mso-wrap-distance-top:0;mso-wrap-distance-right:9pt;mso-wrap-distance-bottom:0;mso-position-horizontal:absolute;mso-position-horizontal-relative:text;mso-position-vertical:absolute;mso-position-vertical-relative:text;mso-width-percent:0;mso-height-percent:0;mso-width-relative:margin;mso-height-relative:margin;v-text-anchor:middle" o:gfxdata="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" filled="f" strokecolor="red" strokeweight="1.5pt">
                 <v:path arrowok="t"/>
               </v:oval>
             </w:pict>
@@ -9070,7 +9985,7 @@
                     <pic:cNvPicPr/>
                   </pic:nvPicPr>
                   <pic:blipFill>
-                    <a:blip r:embed="rId22"/>
+                    <a:blip r:embed="rId41"/>
                     <a:stretch>
                       <a:fillRect/>
                     </a:stretch>
@@ -9118,7 +10033,6 @@
           <w:sz w:val="24"/>
           <w:szCs w:val="24"/>
         </w:rPr>
-        <w:lastRenderedPageBreak/>
         <w:t>POZOR:</w:t>
       </w:r>
       <w:r>
@@ -9251,7 +10165,7 @@
           </mc:Choice>
           <mc:Fallback>
             <w:pict>
-              <v:oval w14:anchorId="7126D755" id="Elipsa 43" o:spid="_x0000_s1026" style="position:absolute;margin-left:181.85pt;margin-top:58.85pt;width:127.65pt;height:17.3pt;z-index:251671552;visibility:visible;mso-wrap-style:square;mso-width-percent:0;mso-height-percent:0;mso-wrap-distance-left:9pt;mso-wrap-distance-top:0;mso-wrap-distance-right:9pt;mso-wrap-distance-bottom:0;mso-position-horizontal:absolute;mso-position-horizontal-relative:text;mso-position-vertical:absolute;mso-position-vertical-relative:text;mso-width-percent:0;mso-height-percent:0;mso-width-relative:margin;mso-height-relative:margin;v-text-anchor:middle" o:gfxdata="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" filled="f" strokecolor="red" strokeweight="1.5pt">
+              <v:oval w14:anchorId="778BE694" id="Elipsa 43" o:spid="_x0000_s1026" style="position:absolute;margin-left:181.85pt;margin-top:58.85pt;width:127.65pt;height:17.3pt;z-index:251671552;visibility:visible;mso-wrap-style:square;mso-width-percent:0;mso-height-percent:0;mso-wrap-distance-left:9pt;mso-wrap-distance-top:0;mso-wrap-distance-right:9pt;mso-wrap-distance-bottom:0;mso-position-horizontal:absolute;mso-position-horizontal-relative:text;mso-position-vertical:absolute;mso-position-vertical-relative:text;mso-width-percent:0;mso-height-percent:0;mso-width-relative:margin;mso-height-relative:margin;v-text-anchor:middle" o:gfxdata="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" filled="f" strokecolor="red" strokeweight="1.5pt">
                 <v:path arrowok="t"/>
               </v:oval>
             </w:pict>
@@ -9280,7 +10194,7 @@
                     <pic:cNvPicPr/>
                   </pic:nvPicPr>
                   <pic:blipFill>
-                    <a:blip r:embed="rId23"/>
+                    <a:blip r:embed="rId42"/>
                     <a:stretch>
                       <a:fillRect/>
                     </a:stretch>
@@ -9412,7 +10326,7 @@
           </mc:Choice>
           <mc:Fallback>
             <w:pict>
-              <v:rect w14:anchorId="5EDE2914" id="Pravokotnik 41" o:spid="_x0000_s1026" style="position:absolute;margin-left:30.75pt;margin-top:86.75pt;width:86.8pt;height:37.3pt;z-index:251672576;visibility:visible;mso-wrap-style:square;mso-width-percent:0;mso-height-percent:0;mso-wrap-distance-left:9pt;mso-wrap-distance-top:0;mso-wrap-distance-right:9pt;mso-wrap-distance-bottom:0;mso-position-horizontal:absolute;mso-position-horizontal-relative:text;mso-position-vertical:absolute;mso-position-vertical-relative:text;mso-width-percent:0;mso-height-percent:0;mso-width-relative:page;mso-height-relative:page;v-text-anchor:middle" o:gfxdata="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" filled="f" strokecolor="red" strokeweight="1.5pt">
+              <v:rect w14:anchorId="000C3672" id="Pravokotnik 41" o:spid="_x0000_s1026" style="position:absolute;margin-left:30.75pt;margin-top:86.75pt;width:86.8pt;height:37.3pt;z-index:251672576;visibility:visible;mso-wrap-style:square;mso-width-percent:0;mso-height-percent:0;mso-wrap-distance-left:9pt;mso-wrap-distance-top:0;mso-wrap-distance-right:9pt;mso-wrap-distance-bottom:0;mso-position-horizontal:absolute;mso-position-horizontal-relative:text;mso-position-vertical:absolute;mso-position-vertical-relative:text;mso-width-percent:0;mso-height-percent:0;mso-width-relative:page;mso-height-relative:page;v-text-anchor:middle" o:gfxdata="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" filled="f" strokecolor="red" strokeweight="1.5pt">
                 <v:stroke joinstyle="round"/>
                 <v:path arrowok="t"/>
               </v:rect>
@@ -9442,7 +10356,7 @@
                     <pic:cNvPicPr/>
                   </pic:nvPicPr>
                   <pic:blipFill>
-                    <a:blip r:embed="rId24"/>
+                    <a:blip r:embed="rId43"/>
                     <a:stretch>
                       <a:fillRect/>
                     </a:stretch>
@@ -9497,6 +10411,7 @@
         <w:rPr>
           <w:noProof/>
         </w:rPr>
+        <w:lastRenderedPageBreak/>
         <mc:AlternateContent>
           <mc:Choice Requires="wps">
             <w:drawing>
@@ -9574,7 +10489,7 @@
           </mc:Choice>
           <mc:Fallback>
             <w:pict>
-              <v:oval w14:anchorId="327BB33A" id="Elipsa 39" o:spid="_x0000_s1026" style="position:absolute;margin-left:89.85pt;margin-top:139.6pt;width:127.65pt;height:17.3pt;z-index:251673600;visibility:visible;mso-wrap-style:square;mso-width-percent:0;mso-height-percent:0;mso-wrap-distance-left:9pt;mso-wrap-distance-top:0;mso-wrap-distance-right:9pt;mso-wrap-distance-bottom:0;mso-position-horizontal:absolute;mso-position-horizontal-relative:text;mso-position-vertical:absolute;mso-position-vertical-relative:text;mso-width-percent:0;mso-height-percent:0;mso-width-relative:margin;mso-height-relative:margin;v-text-anchor:middle" o:gfxdata="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" filled="f" strokecolor="red" strokeweight="1.5pt">
+              <v:oval w14:anchorId="38886B97" id="Elipsa 39" o:spid="_x0000_s1026" style="position:absolute;margin-left:89.85pt;margin-top:139.6pt;width:127.65pt;height:17.3pt;z-index:251673600;visibility:visible;mso-wrap-style:square;mso-width-percent:0;mso-height-percent:0;mso-wrap-distance-left:9pt;mso-wrap-distance-top:0;mso-wrap-distance-right:9pt;mso-wrap-distance-bottom:0;mso-position-horizontal:absolute;mso-position-horizontal-relative:text;mso-position-vertical:absolute;mso-position-vertical-relative:text;mso-width-percent:0;mso-height-percent:0;mso-width-relative:margin;mso-height-relative:margin;v-text-anchor:middle" o:gfxdata="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" filled="f" strokecolor="red" strokeweight="1.5pt">
                 <v:path arrowok="t"/>
               </v:oval>
             </w:pict>
@@ -9610,7 +10525,7 @@
                     <pic:cNvPicPr/>
                   </pic:nvPicPr>
                   <pic:blipFill>
-                    <a:blip r:embed="rId25"/>
+                    <a:blip r:embed="rId44"/>
                     <a:stretch>
                       <a:fillRect/>
                     </a:stretch>
@@ -9753,7 +10668,7 @@
           </mc:Choice>
           <mc:Fallback>
             <w:pict>
-              <v:oval w14:anchorId="6D9DCDB2" id="Elipsa 37" o:spid="_x0000_s1026" style="position:absolute;margin-left:154.3pt;margin-top:37.55pt;width:56.15pt;height:21.95pt;z-index:251674624;visibility:visible;mso-wrap-style:square;mso-width-percent:0;mso-height-percent:0;mso-wrap-distance-left:9pt;mso-wrap-distance-top:0;mso-wrap-distance-right:9pt;mso-wrap-distance-bottom:0;mso-position-horizontal:absolute;mso-position-horizontal-relative:text;mso-position-vertical:absolute;mso-position-vertical-relative:text;mso-width-percent:0;mso-height-percent:0;mso-width-relative:margin;mso-height-relative:margin;v-text-anchor:middle" o:gfxdata="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" filled="f" strokecolor="red" strokeweight="1.5pt">
+              <v:oval w14:anchorId="7CC2B085" id="Elipsa 37" o:spid="_x0000_s1026" style="position:absolute;margin-left:154.3pt;margin-top:37.55pt;width:56.15pt;height:21.95pt;z-index:251674624;visibility:visible;mso-wrap-style:square;mso-width-percent:0;mso-height-percent:0;mso-wrap-distance-left:9pt;mso-wrap-distance-top:0;mso-wrap-distance-right:9pt;mso-wrap-distance-bottom:0;mso-position-horizontal:absolute;mso-position-horizontal-relative:text;mso-position-vertical:absolute;mso-position-vertical-relative:text;mso-width-percent:0;mso-height-percent:0;mso-width-relative:margin;mso-height-relative:margin;v-text-anchor:middle" o:gfxdata="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" filled="f" strokecolor="red" strokeweight="1.5pt">
                 <v:path arrowok="t"/>
               </v:oval>
             </w:pict>
@@ -9782,7 +10697,7 @@
                     <pic:cNvPicPr/>
                   </pic:nvPicPr>
                   <pic:blipFill>
-                    <a:blip r:embed="rId26"/>
+                    <a:blip r:embed="rId45"/>
                     <a:stretch>
                       <a:fillRect/>
                     </a:stretch>
@@ -9809,7 +10724,6 @@
       </w:pPr>
       <w:bookmarkStart w:id="12" w:name="_Toc170409962"/>
       <w:r>
-        <w:lastRenderedPageBreak/>
         <w:t>Objava poti</w:t>
       </w:r>
       <w:bookmarkEnd w:id="12"/>
@@ -10016,7 +10930,7 @@
           </mc:Choice>
           <mc:Fallback>
             <w:pict>
-              <v:oval w14:anchorId="6FC32926" id="Elipsa 33" o:spid="_x0000_s1026" style="position:absolute;margin-left:307.5pt;margin-top:.7pt;width:37.25pt;height:21.4pt;z-index:251675648;visibility:visible;mso-wrap-style:square;mso-width-percent:0;mso-height-percent:0;mso-wrap-distance-left:9pt;mso-wrap-distance-top:0;mso-wrap-distance-right:9pt;mso-wrap-distance-bottom:0;mso-position-horizontal:absolute;mso-position-horizontal-relative:text;mso-position-vertical:absolute;mso-position-vertical-relative:text;mso-width-percent:0;mso-height-percent:0;mso-width-relative:margin;mso-height-relative:page;v-text-anchor:middle" o:gfxdata="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" filled="f" strokecolor="red" strokeweight="1.5pt">
+              <v:oval w14:anchorId="49C4B912" id="Elipsa 33" o:spid="_x0000_s1026" style="position:absolute;margin-left:307.5pt;margin-top:.7pt;width:37.25pt;height:21.4pt;z-index:251675648;visibility:visible;mso-wrap-style:square;mso-width-percent:0;mso-height-percent:0;mso-wrap-distance-left:9pt;mso-wrap-distance-top:0;mso-wrap-distance-right:9pt;mso-wrap-distance-bottom:0;mso-position-horizontal:absolute;mso-position-horizontal-relative:text;mso-position-vertical:absolute;mso-position-vertical-relative:text;mso-width-percent:0;mso-height-percent:0;mso-width-relative:margin;mso-height-relative:page;v-text-anchor:middle" o:gfxdata="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" filled="f" strokecolor="red" strokeweight="1.5pt">
                 <v:path arrowok="t"/>
               </v:oval>
             </w:pict>
@@ -10045,7 +10959,7 @@
                     <pic:cNvPicPr/>
                   </pic:nvPicPr>
                   <pic:blipFill>
-                    <a:blip r:embed="rId11"/>
+                    <a:blip r:embed="rId30"/>
                     <a:stretch>
                       <a:fillRect/>
                     </a:stretch>
@@ -10139,7 +11053,7 @@
                     <pic:cNvPicPr/>
                   </pic:nvPicPr>
                   <pic:blipFill>
-                    <a:blip r:embed="rId12"/>
+                    <a:blip r:embed="rId31"/>
                     <a:stretch>
                       <a:fillRect/>
                     </a:stretch>
@@ -10254,7 +11168,7 @@
           </mc:Choice>
           <mc:Fallback>
             <w:pict>
-              <v:oval w14:anchorId="7E0ED068" id="Elipsa 31" o:spid="_x0000_s1026" style="position:absolute;margin-left:454.7pt;margin-top:22.4pt;width:37.3pt;height:21.45pt;z-index:251676672;visibility:visible;mso-wrap-style:square;mso-width-percent:0;mso-height-percent:0;mso-wrap-distance-left:9pt;mso-wrap-distance-top:0;mso-wrap-distance-right:9pt;mso-wrap-distance-bottom:0;mso-position-horizontal:absolute;mso-position-horizontal-relative:text;mso-position-vertical:absolute;mso-position-vertical-relative:text;mso-width-percent:0;mso-height-percent:0;mso-width-relative:margin;mso-height-relative:page;v-text-anchor:middle" o:gfxdata="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" filled="f" strokecolor="red" strokeweight="1.5pt">
+              <v:oval w14:anchorId="4A30BB18" id="Elipsa 31" o:spid="_x0000_s1026" style="position:absolute;margin-left:454.7pt;margin-top:22.4pt;width:37.3pt;height:21.45pt;z-index:251676672;visibility:visible;mso-wrap-style:square;mso-width-percent:0;mso-height-percent:0;mso-wrap-distance-left:9pt;mso-wrap-distance-top:0;mso-wrap-distance-right:9pt;mso-wrap-distance-bottom:0;mso-position-horizontal:absolute;mso-position-horizontal-relative:text;mso-position-vertical:absolute;mso-position-vertical-relative:text;mso-width-percent:0;mso-height-percent:0;mso-width-relative:margin;mso-height-relative:page;v-text-anchor:middle" o:gfxdata="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" filled="f" strokecolor="red" strokeweight="1.5pt">
                 <v:path arrowok="t"/>
               </v:oval>
             </w:pict>
@@ -10308,7 +11222,7 @@
                     <pic:cNvPicPr/>
                   </pic:nvPicPr>
                   <pic:blipFill>
-                    <a:blip r:embed="rId13"/>
+                    <a:blip r:embed="rId32"/>
                     <a:stretch>
                       <a:fillRect/>
                     </a:stretch>
@@ -10357,6 +11271,7 @@
           <w:sz w:val="24"/>
           <w:szCs w:val="24"/>
         </w:rPr>
+        <w:lastRenderedPageBreak/>
         <w:t>Za objavo poti, kliknite na gumb »Objavi pot«.</w:t>
       </w:r>
     </w:p>
@@ -10460,7 +11375,7 @@
           </mc:Choice>
           <mc:Fallback>
             <w:pict>
-              <v:oval w14:anchorId="4ADBEE1E" id="Elipsa 29" o:spid="_x0000_s1026" style="position:absolute;margin-left:227.6pt;margin-top:.85pt;width:62.8pt;height:21.4pt;z-index:251677696;visibility:visible;mso-wrap-style:square;mso-width-percent:0;mso-height-percent:0;mso-wrap-distance-left:9pt;mso-wrap-distance-top:0;mso-wrap-distance-right:9pt;mso-wrap-distance-bottom:0;mso-position-horizontal:absolute;mso-position-horizontal-relative:text;mso-position-vertical:absolute;mso-position-vertical-relative:text;mso-width-percent:0;mso-height-percent:0;mso-width-relative:margin;mso-height-relative:margin;v-text-anchor:middle" o:gfxdata="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" filled="f" strokecolor="red" strokeweight="1.5pt">
+              <v:oval w14:anchorId="5B685518" id="Elipsa 29" o:spid="_x0000_s1026" style="position:absolute;margin-left:227.6pt;margin-top:.85pt;width:62.8pt;height:21.4pt;z-index:251677696;visibility:visible;mso-wrap-style:square;mso-width-percent:0;mso-height-percent:0;mso-wrap-distance-left:9pt;mso-wrap-distance-top:0;mso-wrap-distance-right:9pt;mso-wrap-distance-bottom:0;mso-position-horizontal:absolute;mso-position-horizontal-relative:text;mso-position-vertical:absolute;mso-position-vertical-relative:text;mso-width-percent:0;mso-height-percent:0;mso-width-relative:margin;mso-height-relative:margin;v-text-anchor:middle" o:gfxdata="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" filled="f" strokecolor="red" strokeweight="1.5pt">
                 <v:path arrowok="t"/>
               </v:oval>
             </w:pict>
@@ -10489,7 +11404,7 @@
                     <pic:cNvPicPr/>
                   </pic:nvPicPr>
                   <pic:blipFill>
-                    <a:blip r:embed="rId27"/>
+                    <a:blip r:embed="rId46"/>
                     <a:stretch>
                       <a:fillRect/>
                     </a:stretch>
@@ -10664,7 +11579,7 @@
           </mc:Choice>
           <mc:Fallback>
             <w:pict>
-              <v:oval w14:anchorId="49F9D32C" id="Elipsa 27" o:spid="_x0000_s1026" style="position:absolute;margin-left:38.4pt;margin-top:35.1pt;width:62.8pt;height:14.3pt;z-index:251678720;visibility:visible;mso-wrap-style:square;mso-width-percent:0;mso-height-percent:0;mso-wrap-distance-left:9pt;mso-wrap-distance-top:0;mso-wrap-distance-right:9pt;mso-wrap-distance-bottom:0;mso-position-horizontal:absolute;mso-position-horizontal-relative:text;mso-position-vertical:absolute;mso-position-vertical-relative:text;mso-width-percent:0;mso-height-percent:0;mso-width-relative:margin;mso-height-relative:margin;v-text-anchor:middle" o:gfxdata="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" filled="f" strokecolor="red" strokeweight="1.5pt">
+              <v:oval w14:anchorId="44485355" id="Elipsa 27" o:spid="_x0000_s1026" style="position:absolute;margin-left:38.4pt;margin-top:35.1pt;width:62.8pt;height:14.3pt;z-index:251678720;visibility:visible;mso-wrap-style:square;mso-width-percent:0;mso-height-percent:0;mso-wrap-distance-left:9pt;mso-wrap-distance-top:0;mso-wrap-distance-right:9pt;mso-wrap-distance-bottom:0;mso-position-horizontal:absolute;mso-position-horizontal-relative:text;mso-position-vertical:absolute;mso-position-vertical-relative:text;mso-width-percent:0;mso-height-percent:0;mso-width-relative:margin;mso-height-relative:margin;v-text-anchor:middle" o:gfxdata="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" filled="f" strokecolor="red" strokeweight="1.5pt">
                 <v:path arrowok="t"/>
               </v:oval>
             </w:pict>
@@ -10693,7 +11608,7 @@
                     <pic:cNvPicPr/>
                   </pic:nvPicPr>
                   <pic:blipFill>
-                    <a:blip r:embed="rId28"/>
+                    <a:blip r:embed="rId47"/>
                     <a:stretch>
                       <a:fillRect/>
                     </a:stretch>
@@ -10729,7 +11644,6 @@
       </w:pPr>
       <w:bookmarkStart w:id="13" w:name="_Toc170409963"/>
       <w:r>
-        <w:lastRenderedPageBreak/>
         <w:t>Urejanje poti</w:t>
       </w:r>
       <w:bookmarkEnd w:id="13"/>
@@ -10929,7 +11843,7 @@
           </mc:Choice>
           <mc:Fallback>
             <w:pict>
-              <v:oval w14:anchorId="4CB7FC9C" id="Elipsa 25" o:spid="_x0000_s1026" style="position:absolute;margin-left:287.6pt;margin-top:3.15pt;width:44.95pt;height:18.4pt;z-index:251680768;visibility:visible;mso-wrap-style:square;mso-width-percent:0;mso-height-percent:0;mso-wrap-distance-left:9pt;mso-wrap-distance-top:0;mso-wrap-distance-right:9pt;mso-wrap-distance-bottom:0;mso-position-horizontal:absolute;mso-position-horizontal-relative:text;mso-position-vertical:absolute;mso-position-vertical-relative:text;mso-width-percent:0;mso-height-percent:0;mso-width-relative:margin;mso-height-relative:margin;v-text-anchor:middle" o:gfxdata="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" filled="f" strokecolor="red" strokeweight="1.5pt">
+              <v:oval w14:anchorId="6DAF7763" id="Elipsa 25" o:spid="_x0000_s1026" style="position:absolute;margin-left:287.6pt;margin-top:3.15pt;width:44.95pt;height:18.4pt;z-index:251680768;visibility:visible;mso-wrap-style:square;mso-width-percent:0;mso-height-percent:0;mso-wrap-distance-left:9pt;mso-wrap-distance-top:0;mso-wrap-distance-right:9pt;mso-wrap-distance-bottom:0;mso-position-horizontal:absolute;mso-position-horizontal-relative:text;mso-position-vertical:absolute;mso-position-vertical-relative:text;mso-width-percent:0;mso-height-percent:0;mso-width-relative:margin;mso-height-relative:margin;v-text-anchor:middle" o:gfxdata="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" filled="f" strokecolor="red" strokeweight="1.5pt">
                 <v:path arrowok="t"/>
               </v:oval>
             </w:pict>
@@ -11017,7 +11931,7 @@
           </mc:Choice>
           <mc:Fallback>
             <w:pict>
-              <v:oval w14:anchorId="35E71A5A" id="Elipsa 23" o:spid="_x0000_s1026" style="position:absolute;margin-left:19pt;margin-top:.55pt;width:69.95pt;height:23.45pt;z-index:251679744;visibility:visible;mso-wrap-style:square;mso-width-percent:0;mso-height-percent:0;mso-wrap-distance-left:9pt;mso-wrap-distance-top:0;mso-wrap-distance-right:9pt;mso-wrap-distance-bottom:0;mso-position-horizontal:absolute;mso-position-horizontal-relative:text;mso-position-vertical:absolute;mso-position-vertical-relative:text;mso-width-percent:0;mso-height-percent:0;mso-width-relative:margin;mso-height-relative:margin;v-text-anchor:middle" o:gfxdata="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" filled="f" strokecolor="red" strokeweight="1.5pt">
+              <v:oval w14:anchorId="728D3B1B" id="Elipsa 23" o:spid="_x0000_s1026" style="position:absolute;margin-left:19pt;margin-top:.55pt;width:69.95pt;height:23.45pt;z-index:251679744;visibility:visible;mso-wrap-style:square;mso-width-percent:0;mso-height-percent:0;mso-wrap-distance-left:9pt;mso-wrap-distance-top:0;mso-wrap-distance-right:9pt;mso-wrap-distance-bottom:0;mso-position-horizontal:absolute;mso-position-horizontal-relative:text;mso-position-vertical:absolute;mso-position-vertical-relative:text;mso-width-percent:0;mso-height-percent:0;mso-width-relative:margin;mso-height-relative:margin;v-text-anchor:middle" o:gfxdata="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" filled="f" strokecolor="red" strokeweight="1.5pt">
                 <v:path arrowok="t"/>
               </v:oval>
             </w:pict>
@@ -11046,7 +11960,7 @@
                     <pic:cNvPicPr/>
                   </pic:nvPicPr>
                   <pic:blipFill>
-                    <a:blip r:embed="rId29"/>
+                    <a:blip r:embed="rId48"/>
                     <a:stretch>
                       <a:fillRect/>
                     </a:stretch>
@@ -11198,7 +12112,7 @@
           </mc:Choice>
           <mc:Fallback>
             <w:pict>
-              <v:oval w14:anchorId="1FE757FF" id="Elipsa 21" o:spid="_x0000_s1026" style="position:absolute;margin-left:0;margin-top:.4pt;width:41.35pt;height:23pt;z-index:251681792;visibility:visible;mso-wrap-style:square;mso-width-percent:0;mso-height-percent:0;mso-wrap-distance-left:9pt;mso-wrap-distance-top:0;mso-wrap-distance-right:9pt;mso-wrap-distance-bottom:0;mso-position-horizontal:left;mso-position-horizontal-relative:right-margin-area;mso-position-vertical:absolute;mso-position-vertical-relative:text;mso-width-percent:0;mso-height-percent:0;mso-width-relative:margin;mso-height-relative:margin;v-text-anchor:middle" o:gfxdata="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" filled="f" strokecolor="red" strokeweight="1.5pt">
+              <v:oval w14:anchorId="0ECFF210" id="Elipsa 21" o:spid="_x0000_s1026" style="position:absolute;margin-left:0;margin-top:.4pt;width:41.35pt;height:23pt;z-index:251681792;visibility:visible;mso-wrap-style:square;mso-width-percent:0;mso-height-percent:0;mso-wrap-distance-left:9pt;mso-wrap-distance-top:0;mso-wrap-distance-right:9pt;mso-wrap-distance-bottom:0;mso-position-horizontal:left;mso-position-horizontal-relative:right-margin-area;mso-position-vertical:absolute;mso-position-vertical-relative:text;mso-width-percent:0;mso-height-percent:0;mso-width-relative:margin;mso-height-relative:margin;v-text-anchor:middle" o:gfxdata="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" filled="f" strokecolor="red" strokeweight="1.5pt">
                 <v:path arrowok="t"/>
                 <w10:wrap anchorx="margin"/>
               </v:oval>
@@ -11230,7 +12144,7 @@
                     </pic:cNvPicPr>
                   </pic:nvPicPr>
                   <pic:blipFill>
-                    <a:blip r:embed="rId30">
+                    <a:blip r:embed="rId49">
                       <a:extLst>
                         <a:ext uri="{28A0092B-C50C-407E-A947-70E740481C1C}">
                           <a14:useLocalDpi xmlns:a14="http://schemas.microsoft.com/office/drawing/2010/main" val="0"/>
@@ -11373,7 +12287,7 @@
           </mc:Choice>
           <mc:Fallback>
             <w:pict>
-              <v:oval w14:anchorId="19E938A9" id="Elipsa 19" o:spid="_x0000_s1026" style="position:absolute;margin-left:-222.15pt;margin-top:23.05pt;width:61.3pt;height:15.3pt;z-index:251682816;visibility:visible;mso-wrap-style:square;mso-width-percent:0;mso-height-percent:0;mso-wrap-distance-left:9pt;mso-wrap-distance-top:0;mso-wrap-distance-right:9pt;mso-wrap-distance-bottom:0;mso-position-horizontal:absolute;mso-position-horizontal-relative:right-margin-area;mso-position-vertical:absolute;mso-position-vertical-relative:text;mso-width-percent:0;mso-height-percent:0;mso-width-relative:margin;mso-height-relative:margin;v-text-anchor:middle" o:gfxdata="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" filled="f" strokecolor="red" strokeweight="1.5pt">
+              <v:oval w14:anchorId="19A29A18" id="Elipsa 19" o:spid="_x0000_s1026" style="position:absolute;margin-left:-222.15pt;margin-top:23.05pt;width:61.3pt;height:15.3pt;z-index:251682816;visibility:visible;mso-wrap-style:square;mso-width-percent:0;mso-height-percent:0;mso-wrap-distance-left:9pt;mso-wrap-distance-top:0;mso-wrap-distance-right:9pt;mso-wrap-distance-bottom:0;mso-position-horizontal:absolute;mso-position-horizontal-relative:right-margin-area;mso-position-vertical:absolute;mso-position-vertical-relative:text;mso-width-percent:0;mso-height-percent:0;mso-width-relative:margin;mso-height-relative:margin;v-text-anchor:middle" o:gfxdata="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" filled="f" strokecolor="red" strokeweight="1.5pt">
                 <v:path arrowok="t"/>
                 <w10:wrap anchorx="margin"/>
               </v:oval>
@@ -11403,7 +12317,7 @@
                     <pic:cNvPicPr/>
                   </pic:nvPicPr>
                   <pic:blipFill>
-                    <a:blip r:embed="rId31"/>
+                    <a:blip r:embed="rId50"/>
                     <a:stretch>
                       <a:fillRect/>
                     </a:stretch>
@@ -11567,7 +12481,7 @@
           </mc:Choice>
           <mc:Fallback>
             <w:pict>
-              <v:oval w14:anchorId="579AECD9" id="Elipsa 17" o:spid="_x0000_s1026" style="position:absolute;margin-left:-266.1pt;margin-top:5.3pt;width:35.25pt;height:23.5pt;z-index:251683840;visibility:visible;mso-wrap-style:square;mso-width-percent:0;mso-height-percent:0;mso-wrap-distance-left:9pt;mso-wrap-distance-top:0;mso-wrap-distance-right:9pt;mso-wrap-distance-bottom:0;mso-position-horizontal:absolute;mso-position-horizontal-relative:right-margin-area;mso-position-vertical:absolute;mso-position-vertical-relative:text;mso-width-percent:0;mso-height-percent:0;mso-width-relative:margin;mso-height-relative:margin;v-text-anchor:middle" o:gfxdata="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" filled="f" strokecolor="red" strokeweight="1.5pt">
+              <v:oval w14:anchorId="54EFCFE6" id="Elipsa 17" o:spid="_x0000_s1026" style="position:absolute;margin-left:-266.1pt;margin-top:5.3pt;width:35.25pt;height:23.5pt;z-index:251683840;visibility:visible;mso-wrap-style:square;mso-width-percent:0;mso-height-percent:0;mso-wrap-distance-left:9pt;mso-wrap-distance-top:0;mso-wrap-distance-right:9pt;mso-wrap-distance-bottom:0;mso-position-horizontal:absolute;mso-position-horizontal-relative:right-margin-area;mso-position-vertical:absolute;mso-position-vertical-relative:text;mso-width-percent:0;mso-height-percent:0;mso-width-relative:margin;mso-height-relative:margin;v-text-anchor:middle" o:gfxdata="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" filled="f" strokecolor="red" strokeweight="1.5pt">
                 <v:path arrowok="t"/>
                 <w10:wrap anchorx="margin"/>
               </v:oval>
@@ -11597,7 +12511,7 @@
                     <pic:cNvPicPr/>
                   </pic:nvPicPr>
                   <pic:blipFill>
-                    <a:blip r:embed="rId32"/>
+                    <a:blip r:embed="rId51"/>
                     <a:stretch>
                       <a:fillRect/>
                     </a:stretch>
@@ -11663,7 +12577,6 @@
         <w:rPr>
           <w:noProof/>
         </w:rPr>
-        <w:lastRenderedPageBreak/>
         <mc:AlternateContent>
           <mc:Choice Requires="wps">
             <w:drawing>
@@ -11741,7 +12654,7 @@
           </mc:Choice>
           <mc:Fallback>
             <w:pict>
-              <v:oval w14:anchorId="2851EF86" id="Elipsa 15" o:spid="_x0000_s1026" style="position:absolute;margin-left:-422.3pt;margin-top:161.3pt;width:105.7pt;height:23.5pt;z-index:251684864;visibility:visible;mso-wrap-style:square;mso-width-percent:0;mso-height-percent:0;mso-wrap-distance-left:9pt;mso-wrap-distance-top:0;mso-wrap-distance-right:9pt;mso-wrap-distance-bottom:0;mso-position-horizontal:absolute;mso-position-horizontal-relative:right-margin-area;mso-position-vertical:absolute;mso-position-vertical-relative:text;mso-width-percent:0;mso-height-percent:0;mso-width-relative:margin;mso-height-relative:margin;v-text-anchor:middle" o:gfxdata="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" filled="f" strokecolor="red" strokeweight="1.5pt">
+              <v:oval w14:anchorId="71A43E9C" id="Elipsa 15" o:spid="_x0000_s1026" style="position:absolute;margin-left:-422.3pt;margin-top:161.3pt;width:105.7pt;height:23.5pt;z-index:251684864;visibility:visible;mso-wrap-style:square;mso-width-percent:0;mso-height-percent:0;mso-wrap-distance-left:9pt;mso-wrap-distance-top:0;mso-wrap-distance-right:9pt;mso-wrap-distance-bottom:0;mso-position-horizontal:absolute;mso-position-horizontal-relative:right-margin-area;mso-position-vertical:absolute;mso-position-vertical-relative:text;mso-width-percent:0;mso-height-percent:0;mso-width-relative:margin;mso-height-relative:margin;v-text-anchor:middle" o:gfxdata="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" filled="f" strokecolor="red" strokeweight="1.5pt">
                 <v:path arrowok="t"/>
                 <w10:wrap anchorx="margin"/>
               </v:oval>
@@ -11771,7 +12684,7 @@
                     <pic:cNvPicPr/>
                   </pic:nvPicPr>
                   <pic:blipFill>
-                    <a:blip r:embed="rId33"/>
+                    <a:blip r:embed="rId52"/>
                     <a:stretch>
                       <a:fillRect/>
                     </a:stretch>
@@ -11923,7 +12836,7 @@
           </mc:Choice>
           <mc:Fallback>
             <w:pict>
-              <v:oval w14:anchorId="095C041C" id="Elipsa 13" o:spid="_x0000_s1026" style="position:absolute;margin-left:-232.85pt;margin-top:3.8pt;width:78.15pt;height:12.75pt;z-index:251685888;visibility:visible;mso-wrap-style:square;mso-width-percent:0;mso-height-percent:0;mso-wrap-distance-left:9pt;mso-wrap-distance-top:0;mso-wrap-distance-right:9pt;mso-wrap-distance-bottom:0;mso-position-horizontal:absolute;mso-position-horizontal-relative:right-margin-area;mso-position-vertical:absolute;mso-position-vertical-relative:text;mso-width-percent:0;mso-height-percent:0;mso-width-relative:margin;mso-height-relative:margin;v-text-anchor:middle" o:gfxdata="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" filled="f" strokecolor="red" strokeweight="1.5pt">
+              <v:oval w14:anchorId="18935189" id="Elipsa 13" o:spid="_x0000_s1026" style="position:absolute;margin-left:-232.85pt;margin-top:3.8pt;width:78.15pt;height:12.75pt;z-index:251685888;visibility:visible;mso-wrap-style:square;mso-width-percent:0;mso-height-percent:0;mso-wrap-distance-left:9pt;mso-wrap-distance-top:0;mso-wrap-distance-right:9pt;mso-wrap-distance-bottom:0;mso-position-horizontal:absolute;mso-position-horizontal-relative:right-margin-area;mso-position-vertical:absolute;mso-position-vertical-relative:text;mso-width-percent:0;mso-height-percent:0;mso-width-relative:margin;mso-height-relative:margin;v-text-anchor:middle" o:gfxdata="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" filled="f" strokecolor="red" strokeweight="1.5pt">
                 <v:path arrowok="t"/>
                 <w10:wrap anchorx="margin"/>
               </v:oval>
@@ -11953,7 +12866,7 @@
                     <pic:cNvPicPr/>
                   </pic:nvPicPr>
                   <pic:blipFill>
-                    <a:blip r:embed="rId34"/>
+                    <a:blip r:embed="rId53"/>
                     <a:stretch>
                       <a:fillRect/>
                     </a:stretch>
@@ -12148,6 +13061,7 @@
         <w:rPr>
           <w:noProof/>
         </w:rPr>
+        <w:lastRenderedPageBreak/>
         <mc:AlternateContent>
           <mc:Choice Requires="wps">
             <w:drawing>
@@ -12225,7 +13139,7 @@
           </mc:Choice>
           <mc:Fallback>
             <w:pict>
-              <v:oval w14:anchorId="7F766601" id="Elipsa 11" o:spid="_x0000_s1026" style="position:absolute;margin-left:287.6pt;margin-top:3.15pt;width:44.95pt;height:18.4pt;z-index:251687936;visibility:visible;mso-wrap-style:square;mso-width-percent:0;mso-height-percent:0;mso-wrap-distance-left:9pt;mso-wrap-distance-top:0;mso-wrap-distance-right:9pt;mso-wrap-distance-bottom:0;mso-position-horizontal:absolute;mso-position-horizontal-relative:text;mso-position-vertical:absolute;mso-position-vertical-relative:text;mso-width-percent:0;mso-height-percent:0;mso-width-relative:margin;mso-height-relative:margin;v-text-anchor:middle" o:gfxdata="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" filled="f" strokecolor="red" strokeweight="1.5pt">
+              <v:oval w14:anchorId="663FDDB7" id="Elipsa 11" o:spid="_x0000_s1026" style="position:absolute;margin-left:287.6pt;margin-top:3.15pt;width:44.95pt;height:18.4pt;z-index:251687936;visibility:visible;mso-wrap-style:square;mso-width-percent:0;mso-height-percent:0;mso-wrap-distance-left:9pt;mso-wrap-distance-top:0;mso-wrap-distance-right:9pt;mso-wrap-distance-bottom:0;mso-position-horizontal:absolute;mso-position-horizontal-relative:text;mso-position-vertical:absolute;mso-position-vertical-relative:text;mso-width-percent:0;mso-height-percent:0;mso-width-relative:margin;mso-height-relative:margin;v-text-anchor:middle" o:gfxdata="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" filled="f" strokecolor="red" strokeweight="1.5pt">
                 <v:path arrowok="t"/>
               </v:oval>
             </w:pict>
@@ -12313,7 +13227,7 @@
           </mc:Choice>
           <mc:Fallback>
             <w:pict>
-              <v:oval w14:anchorId="76F029E5" id="Elipsa 9" o:spid="_x0000_s1026" style="position:absolute;margin-left:19pt;margin-top:.55pt;width:69.95pt;height:23.45pt;z-index:251686912;visibility:visible;mso-wrap-style:square;mso-width-percent:0;mso-height-percent:0;mso-wrap-distance-left:9pt;mso-wrap-distance-top:0;mso-wrap-distance-right:9pt;mso-wrap-distance-bottom:0;mso-position-horizontal:absolute;mso-position-horizontal-relative:text;mso-position-vertical:absolute;mso-position-vertical-relative:text;mso-width-percent:0;mso-height-percent:0;mso-width-relative:margin;mso-height-relative:margin;v-text-anchor:middle" o:gfxdata="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" filled="f" strokecolor="red" strokeweight="1.5pt">
+              <v:oval w14:anchorId="74AC1193" id="Elipsa 9" o:spid="_x0000_s1026" style="position:absolute;margin-left:19pt;margin-top:.55pt;width:69.95pt;height:23.45pt;z-index:251686912;visibility:visible;mso-wrap-style:square;mso-width-percent:0;mso-height-percent:0;mso-wrap-distance-left:9pt;mso-wrap-distance-top:0;mso-wrap-distance-right:9pt;mso-wrap-distance-bottom:0;mso-position-horizontal:absolute;mso-position-horizontal-relative:text;mso-position-vertical:absolute;mso-position-vertical-relative:text;mso-width-percent:0;mso-height-percent:0;mso-width-relative:margin;mso-height-relative:margin;v-text-anchor:middle" o:gfxdata="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" filled="f" strokecolor="red" strokeweight="1.5pt">
                 <v:path arrowok="t"/>
               </v:oval>
             </w:pict>
@@ -12342,7 +13256,7 @@
                     <pic:cNvPicPr/>
                   </pic:nvPicPr>
                   <pic:blipFill>
-                    <a:blip r:embed="rId29"/>
+                    <a:blip r:embed="rId48"/>
                     <a:stretch>
                       <a:fillRect/>
                     </a:stretch>
@@ -12494,7 +13408,7 @@
           </mc:Choice>
           <mc:Fallback>
             <w:pict>
-              <v:oval w14:anchorId="3E11D297" id="Elipsa 7" o:spid="_x0000_s1026" style="position:absolute;margin-left:0;margin-top:.4pt;width:41.35pt;height:23pt;z-index:251688960;visibility:visible;mso-wrap-style:square;mso-width-percent:0;mso-height-percent:0;mso-wrap-distance-left:9pt;mso-wrap-distance-top:0;mso-wrap-distance-right:9pt;mso-wrap-distance-bottom:0;mso-position-horizontal:left;mso-position-horizontal-relative:right-margin-area;mso-position-vertical:absolute;mso-position-vertical-relative:text;mso-width-percent:0;mso-height-percent:0;mso-width-relative:margin;mso-height-relative:margin;v-text-anchor:middle" o:gfxdata="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" filled="f" strokecolor="red" strokeweight="1.5pt">
+              <v:oval w14:anchorId="56B243E6" id="Elipsa 7" o:spid="_x0000_s1026" style="position:absolute;margin-left:0;margin-top:.4pt;width:41.35pt;height:23pt;z-index:251688960;visibility:visible;mso-wrap-style:square;mso-width-percent:0;mso-height-percent:0;mso-wrap-distance-left:9pt;mso-wrap-distance-top:0;mso-wrap-distance-right:9pt;mso-wrap-distance-bottom:0;mso-position-horizontal:left;mso-position-horizontal-relative:right-margin-area;mso-position-vertical:absolute;mso-position-vertical-relative:text;mso-width-percent:0;mso-height-percent:0;mso-width-relative:margin;mso-height-relative:margin;v-text-anchor:middle" o:gfxdata="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" filled="f" strokecolor="red" strokeweight="1.5pt">
                 <v:path arrowok="t"/>
                 <w10:wrap anchorx="margin"/>
               </v:oval>
@@ -12526,7 +13440,7 @@
                     </pic:cNvPicPr>
                   </pic:nvPicPr>
                   <pic:blipFill>
-                    <a:blip r:embed="rId30">
+                    <a:blip r:embed="rId49">
                       <a:extLst>
                         <a:ext uri="{28A0092B-C50C-407E-A947-70E740481C1C}">
                           <a14:useLocalDpi xmlns:a14="http://schemas.microsoft.com/office/drawing/2010/main" val="0"/>
@@ -12592,7 +13506,6 @@
         <w:rPr>
           <w:noProof/>
         </w:rPr>
-        <w:lastRenderedPageBreak/>
         <mc:AlternateContent>
           <mc:Choice Requires="wps">
             <w:drawing>
@@ -12670,7 +13583,7 @@
           </mc:Choice>
           <mc:Fallback>
             <w:pict>
-              <v:oval w14:anchorId="53B53480" id="Elipsa 5" o:spid="_x0000_s1026" style="position:absolute;margin-left:-221.1pt;margin-top:39.85pt;width:61.3pt;height:15.3pt;z-index:251689984;visibility:visible;mso-wrap-style:square;mso-width-percent:0;mso-height-percent:0;mso-wrap-distance-left:9pt;mso-wrap-distance-top:0;mso-wrap-distance-right:9pt;mso-wrap-distance-bottom:0;mso-position-horizontal:absolute;mso-position-horizontal-relative:right-margin-area;mso-position-vertical:absolute;mso-position-vertical-relative:text;mso-width-percent:0;mso-height-percent:0;mso-width-relative:margin;mso-height-relative:margin;v-text-anchor:middle" o:gfxdata="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" filled="f" strokecolor="red" strokeweight="1.5pt">
+              <v:oval w14:anchorId="5562ADCF" id="Elipsa 5" o:spid="_x0000_s1026" style="position:absolute;margin-left:-221.1pt;margin-top:39.85pt;width:61.3pt;height:15.3pt;z-index:251689984;visibility:visible;mso-wrap-style:square;mso-width-percent:0;mso-height-percent:0;mso-wrap-distance-left:9pt;mso-wrap-distance-top:0;mso-wrap-distance-right:9pt;mso-wrap-distance-bottom:0;mso-position-horizontal:absolute;mso-position-horizontal-relative:right-margin-area;mso-position-vertical:absolute;mso-position-vertical-relative:text;mso-width-percent:0;mso-height-percent:0;mso-width-relative:margin;mso-height-relative:margin;v-text-anchor:middle" o:gfxdata="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" filled="f" strokecolor="red" strokeweight="1.5pt">
                 <v:path arrowok="t"/>
                 <w10:wrap anchorx="margin"/>
               </v:oval>
@@ -12700,7 +13613,7 @@
                     <pic:cNvPicPr/>
                   </pic:nvPicPr>
                   <pic:blipFill>
-                    <a:blip r:embed="rId31"/>
+                    <a:blip r:embed="rId50"/>
                     <a:stretch>
                       <a:fillRect/>
                     </a:stretch>
@@ -12901,7 +13814,7 @@
           </mc:Choice>
           <mc:Fallback>
             <w:pict>
-              <v:oval w14:anchorId="28B3C571" id="Elipsa 3" o:spid="_x0000_s1026" style="position:absolute;margin-left:-272.15pt;margin-top:30.05pt;width:61.3pt;height:27.05pt;z-index:251691008;visibility:visible;mso-wrap-style:square;mso-width-percent:0;mso-height-percent:0;mso-wrap-distance-left:9pt;mso-wrap-distance-top:0;mso-wrap-distance-right:9pt;mso-wrap-distance-bottom:0;mso-position-horizontal:absolute;mso-position-horizontal-relative:right-margin-area;mso-position-vertical:absolute;mso-position-vertical-relative:text;mso-width-percent:0;mso-height-percent:0;mso-width-relative:margin;mso-height-relative:margin;v-text-anchor:middle" o:gfxdata="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" filled="f" strokecolor="red" strokeweight="1.5pt">
+              <v:oval w14:anchorId="3799A017" id="Elipsa 3" o:spid="_x0000_s1026" style="position:absolute;margin-left:-272.15pt;margin-top:30.05pt;width:61.3pt;height:27.05pt;z-index:251691008;visibility:visible;mso-wrap-style:square;mso-width-percent:0;mso-height-percent:0;mso-wrap-distance-left:9pt;mso-wrap-distance-top:0;mso-wrap-distance-right:9pt;mso-wrap-distance-bottom:0;mso-position-horizontal:absolute;mso-position-horizontal-relative:right-margin-area;mso-position-vertical:absolute;mso-position-vertical-relative:text;mso-width-percent:0;mso-height-percent:0;mso-width-relative:margin;mso-height-relative:margin;v-text-anchor:middle" o:gfxdata="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" filled="f" strokecolor="red" strokeweight="1.5pt">
                 <v:path arrowok="t"/>
                 <w10:wrap anchorx="margin"/>
               </v:oval>
@@ -12931,7 +13844,7 @@
                     <pic:cNvPicPr/>
                   </pic:nvPicPr>
                   <pic:blipFill>
-                    <a:blip r:embed="rId35"/>
+                    <a:blip r:embed="rId54"/>
                     <a:stretch>
                       <a:fillRect/>
                     </a:stretch>
@@ -13146,7 +14059,7 @@
           </mc:Choice>
           <mc:Fallback>
             <w:pict>
-              <v:oval w14:anchorId="0DBD8710" id="Elipsa 1" o:spid="_x0000_s1026" style="position:absolute;margin-left:-10.7pt;margin-top:.6pt;width:48pt;height:18.9pt;z-index:251692032;visibility:visible;mso-wrap-style:square;mso-width-percent:0;mso-height-percent:0;mso-wrap-distance-left:9pt;mso-wrap-distance-top:0;mso-wrap-distance-right:9pt;mso-wrap-distance-bottom:0;mso-position-horizontal:absolute;mso-position-horizontal-relative:right-margin-area;mso-position-vertical:absolute;mso-position-vertical-relative:text;mso-width-percent:0;mso-height-percent:0;mso-width-relative:margin;mso-height-relative:margin;v-text-anchor:middle" o:gfxdata="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" filled="f" strokecolor="red" strokeweight="1.5pt">
+              <v:oval w14:anchorId="034CF2B6" id="Elipsa 1" o:spid="_x0000_s1026" style="position:absolute;margin-left:-10.7pt;margin-top:.6pt;width:48pt;height:18.9pt;z-index:251692032;visibility:visible;mso-wrap-style:square;mso-width-percent:0;mso-height-percent:0;mso-wrap-distance-left:9pt;mso-wrap-distance-top:0;mso-wrap-distance-right:9pt;mso-wrap-distance-bottom:0;mso-position-horizontal:absolute;mso-position-horizontal-relative:right-margin-area;mso-position-vertical:absolute;mso-position-vertical-relative:text;mso-width-percent:0;mso-height-percent:0;mso-width-relative:margin;mso-height-relative:margin;v-text-anchor:middle" o:gfxdata="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" filled="f" strokecolor="red" strokeweight="1.5pt">
                 <v:path arrowok="t"/>
                 <w10:wrap anchorx="margin"/>
               </v:oval>
@@ -13176,7 +14089,7 @@
                     <pic:cNvPicPr/>
                   </pic:nvPicPr>
                   <pic:blipFill>
-                    <a:blip r:embed="rId36"/>
+                    <a:blip r:embed="rId55"/>
                     <a:stretch>
                       <a:fillRect/>
                     </a:stretch>
@@ -13225,6 +14138,7 @@
           <w:sz w:val="24"/>
           <w:szCs w:val="24"/>
         </w:rPr>
+        <w:lastRenderedPageBreak/>
         <w:t>Po uspešni odjavi ste preusmerjeni na stran za prijavo.</w:t>
       </w:r>
     </w:p>
@@ -13286,7 +14200,6 @@
         <w:rPr>
           <w:lang w:eastAsia="en-US"/>
         </w:rPr>
-        <w:lastRenderedPageBreak/>
         <w:t>Testiranje</w:t>
       </w:r>
       <w:bookmarkEnd w:id="16"/>
@@ -13710,6 +14623,7 @@
               <w:spacing w:line="360" w:lineRule="auto"/>
             </w:pPr>
             <w:r>
+              <w:lastRenderedPageBreak/>
               <w:t>Ime poti</w:t>
             </w:r>
           </w:p>
@@ -14420,6 +15334,7 @@
               <w:jc w:val="center"/>
             </w:pPr>
             <w:r>
+              <w:lastRenderedPageBreak/>
               <w:t>10.</w:t>
             </w:r>
           </w:p>
@@ -14607,11 +15522,7 @@
               <w:spacing w:line="360" w:lineRule="auto"/>
             </w:pPr>
             <w:r>
-              <w:t xml:space="preserve">Ko uporabnik shrani pot, se mu mora prikazati pojavno okno ki potrjuje uspešnost shranjevanja poti in </w:t>
-            </w:r>
-            <w:r>
-              <w:lastRenderedPageBreak/>
-              <w:t>uporabniku ponudi gumb za preusmeritev na stran z njegovimi osnutki poti.</w:t>
+              <w:t>Ko uporabnik shrani pot, se mu mora prikazati pojavno okno ki potrjuje uspešnost shranjevanja poti in uporabniku ponudi gumb za preusmeritev na stran z njegovimi osnutki poti.</w:t>
             </w:r>
           </w:p>
         </w:tc>
@@ -14630,7 +15541,6 @@
               <w:jc w:val="center"/>
             </w:pPr>
             <w:r>
-              <w:lastRenderedPageBreak/>
               <w:t>2.</w:t>
             </w:r>
           </w:p>
@@ -15192,6 +16102,7 @@
               <w:jc w:val="center"/>
             </w:pPr>
             <w:r>
+              <w:lastRenderedPageBreak/>
               <w:t>1.</w:t>
             </w:r>
           </w:p>
@@ -15523,7 +16434,6 @@
               </w:tabs>
             </w:pPr>
             <w:r>
-              <w:lastRenderedPageBreak/>
               <w:t>V aplikaciji se v izbranem jeziku ne prikazujejo podatki kot so ime poti, opis poti, oznake itd. Ti podatki se prikazujejo v jeziku, v katerem je bila pot ustvarjena.</w:t>
             </w:r>
           </w:p>
@@ -16359,6 +17269,7 @@
               <w:jc w:val="center"/>
             </w:pPr>
             <w:r>
+              <w:lastRenderedPageBreak/>
               <w:t>4.</w:t>
             </w:r>
           </w:p>
@@ -16724,7 +17635,6 @@
                 <w:b/>
                 <w:bCs/>
               </w:rPr>
-              <w:lastRenderedPageBreak/>
               <w:t>Opombe, komentarji</w:t>
             </w:r>
           </w:p>
@@ -17614,7 +18524,11 @@
               </w:tabs>
             </w:pPr>
             <w:r>
-              <w:t>Po uspešnem deljenju rezultatov kviza je uporabnik preusmerjen na izbrano socialno omrežje, kjer vidi poslano sporočilo prijateljem.</w:t>
+              <w:t xml:space="preserve">Po uspešnem deljenju rezultatov kviza je uporabnik preusmerjen na izbrano </w:t>
+            </w:r>
+            <w:r>
+              <w:lastRenderedPageBreak/>
+              <w:t>socialno omrežje, kjer vidi poslano sporočilo prijateljem.</w:t>
             </w:r>
           </w:p>
         </w:tc>
@@ -17924,7 +18838,6 @@
                 <w:b/>
                 <w:bCs/>
               </w:rPr>
-              <w:lastRenderedPageBreak/>
               <w:t>Namen:</w:t>
             </w:r>
           </w:p>
@@ -19199,7 +20112,6 @@
                 <w:b/>
                 <w:bCs/>
               </w:rPr>
-              <w:lastRenderedPageBreak/>
               <w:t>Vhodni podatki:</w:t>
             </w:r>
           </w:p>
@@ -20136,6 +21048,7 @@
                 <w:b/>
                 <w:bCs/>
               </w:rPr>
+              <w:lastRenderedPageBreak/>
               <w:t>Opombe, komentarji</w:t>
             </w:r>
           </w:p>
@@ -20435,7 +21348,6 @@
                 <w:b/>
                 <w:bCs/>
               </w:rPr>
-              <w:lastRenderedPageBreak/>
               <w:t>Predpogoji:</w:t>
             </w:r>
           </w:p>
@@ -21149,6 +22061,7 @@
       </w:pPr>
       <w:bookmarkStart w:id="25" w:name="_Toc170409975"/>
       <w:r>
+        <w:lastRenderedPageBreak/>
         <w:t>Predvajanje besedila</w:t>
       </w:r>
       <w:bookmarkEnd w:id="25"/>
@@ -21520,7 +22433,6 @@
                 <w:b/>
                 <w:bCs/>
               </w:rPr>
-              <w:lastRenderedPageBreak/>
               <w:tab/>
               <w:t>Scenarij testiranja</w:t>
             </w:r>
@@ -22204,6 +23116,7 @@
               <w:spacing w:line="360" w:lineRule="auto"/>
             </w:pPr>
             <w:r>
+              <w:lastRenderedPageBreak/>
               <w:t>Opis poti: »Opis testna poti 1«</w:t>
             </w:r>
           </w:p>
@@ -22444,7 +23357,6 @@
               <w:jc w:val="center"/>
             </w:pPr>
             <w:r>
-              <w:lastRenderedPageBreak/>
               <w:t>1.</w:t>
             </w:r>
           </w:p>
@@ -22904,6 +23816,7 @@
               <w:jc w:val="center"/>
             </w:pPr>
             <w:r>
+              <w:lastRenderedPageBreak/>
               <w:t>10.</w:t>
             </w:r>
           </w:p>
@@ -23183,7 +24096,6 @@
                 <w:b/>
                 <w:bCs/>
               </w:rPr>
-              <w:lastRenderedPageBreak/>
               <w:t>Verzija:</w:t>
             </w:r>
             <w:r>
@@ -23938,6 +24850,7 @@
               <w:spacing w:after="160"/>
             </w:pPr>
             <w:r>
+              <w:lastRenderedPageBreak/>
               <w:t>Odgovor na vprašanje 4: »Vsaj 1 uro na dan«</w:t>
             </w:r>
           </w:p>
@@ -24286,7 +25199,6 @@
               <w:jc w:val="center"/>
             </w:pPr>
             <w:r>
-              <w:lastRenderedPageBreak/>
               <w:t>3.</w:t>
             </w:r>
           </w:p>
@@ -25478,7 +26390,6 @@
                 <w:b/>
                 <w:bCs/>
               </w:rPr>
-              <w:lastRenderedPageBreak/>
               <w:t>Potek testiranja:</w:t>
             </w:r>
           </w:p>
@@ -26327,6 +27238,7 @@
               </w:tabs>
             </w:pPr>
             <w:r>
+              <w:lastRenderedPageBreak/>
               <w:t>Korak</w:t>
             </w:r>
           </w:p>
@@ -26741,7 +27653,6 @@
               <w:jc w:val="center"/>
             </w:pPr>
             <w:r>
-              <w:lastRenderedPageBreak/>
               <w:t>6.</w:t>
             </w:r>
           </w:p>
@@ -27153,7 +28064,7 @@
                           <pic:cNvPicPr/>
                         </pic:nvPicPr>
                         <pic:blipFill rotWithShape="1">
-                          <a:blip r:embed="rId37">
+                          <a:blip r:embed="rId56">
                             <a:extLst>
                               <a:ext uri="{28A0092B-C50C-407E-A947-70E740481C1C}">
                                 <a14:useLocalDpi xmlns:a14="http://schemas.microsoft.com/office/drawing/2010/main" val="0"/>
@@ -27363,6 +28274,7 @@
               <w:jc w:val="center"/>
             </w:pPr>
             <w:r>
+              <w:lastRenderedPageBreak/>
               <w:t>2.</w:t>
             </w:r>
           </w:p>
@@ -27633,11 +28545,7 @@
             </w:r>
             <w:proofErr w:type="spellEnd"/>
             <w:r>
-              <w:t xml:space="preserve"> lit </w:t>
-            </w:r>
-            <w:r>
-              <w:lastRenderedPageBreak/>
-              <w:t xml:space="preserve">up in Maribor, </w:t>
+              <w:t xml:space="preserve"> lit up in Maribor, </w:t>
             </w:r>
             <w:proofErr w:type="spellStart"/>
             <w:r>
@@ -28328,6 +29236,7 @@
       </w:pPr>
       <w:bookmarkStart w:id="36" w:name="_Toc170409986"/>
       <w:r>
+        <w:lastRenderedPageBreak/>
         <w:t>Brisanje uporabnika</w:t>
       </w:r>
       <w:bookmarkEnd w:id="36"/>
@@ -28617,7 +29526,6 @@
               </w:tabs>
             </w:pPr>
             <w:r>
-              <w:lastRenderedPageBreak/>
               <w:t xml:space="preserve">Uporabnik je prijavljen kot administrator v administratorsko ploščo </w:t>
             </w:r>
             <w:proofErr w:type="spellStart"/>
@@ -28660,7 +29568,6 @@
                 <w:b/>
                 <w:bCs/>
               </w:rPr>
-              <w:lastRenderedPageBreak/>
               <w:t>Vhodni podatki:</w:t>
             </w:r>
           </w:p>
@@ -29408,6 +30315,7 @@
                 <w:b/>
                 <w:bCs/>
               </w:rPr>
+              <w:lastRenderedPageBreak/>
               <w:t>Namen:</w:t>
             </w:r>
           </w:p>
@@ -29593,7 +30501,6 @@
               <w:spacing w:after="160" w:line="360" w:lineRule="auto"/>
             </w:pPr>
             <w:r>
-              <w:lastRenderedPageBreak/>
               <w:t>Trajanje  poti</w:t>
             </w:r>
           </w:p>
@@ -30286,6 +31193,7 @@
               <w:jc w:val="center"/>
             </w:pPr>
             <w:r>
+              <w:lastRenderedPageBreak/>
               <w:t>2.</w:t>
             </w:r>
           </w:p>
@@ -30568,7 +31476,6 @@
                 <w:b/>
                 <w:bCs/>
               </w:rPr>
-              <w:lastRenderedPageBreak/>
               <w:t>Verzija:</w:t>
             </w:r>
             <w:r>
@@ -31602,7 +32509,6 @@
               </w:tabs>
             </w:pPr>
             <w:r>
-              <w:lastRenderedPageBreak/>
               <w:t xml:space="preserve">Uporabnik je prijavljen kot administrator v administratorsko ploščo </w:t>
             </w:r>
             <w:proofErr w:type="spellStart"/>
@@ -31660,7 +32566,6 @@
                 <w:b/>
                 <w:bCs/>
               </w:rPr>
-              <w:lastRenderedPageBreak/>
               <w:t>Vhodni podatki:</w:t>
             </w:r>
           </w:p>
@@ -32207,6 +33112,7 @@
       </w:pPr>
       <w:bookmarkStart w:id="40" w:name="_Toc170409990"/>
       <w:r>
+        <w:lastRenderedPageBreak/>
         <w:t>Brisanje poti</w:t>
       </w:r>
       <w:bookmarkEnd w:id="40"/>
@@ -32538,7 +33444,6 @@
                 <w:b/>
                 <w:bCs/>
               </w:rPr>
-              <w:lastRenderedPageBreak/>
               <w:t>Vhodni podatki:</w:t>
             </w:r>
           </w:p>
@@ -33189,7 +34094,7 @@
                     <pic:cNvPicPr/>
                   </pic:nvPicPr>
                   <pic:blipFill>
-                    <a:blip r:embed="rId38"/>
+                    <a:blip r:embed="rId57"/>
                     <a:stretch>
                       <a:fillRect/>
                     </a:stretch>
@@ -33277,7 +34182,7 @@
                     <pic:cNvPicPr/>
                   </pic:nvPicPr>
                   <pic:blipFill rotWithShape="1">
-                    <a:blip r:embed="rId39"/>
+                    <a:blip r:embed="rId58"/>
                     <a:srcRect t="4045"/>
                     <a:stretch/>
                   </pic:blipFill>
@@ -33376,7 +34281,7 @@
                     <pic:cNvPicPr/>
                   </pic:nvPicPr>
                   <pic:blipFill>
-                    <a:blip r:embed="rId40"/>
+                    <a:blip r:embed="rId59"/>
                     <a:stretch>
                       <a:fillRect/>
                     </a:stretch>

</xml_diff>